<commit_message>
Update 'Patch XOBW*1.0*4 Release Notes' in 'HealtheVet/HealtheVet Web Services Client (HWSC)/1.0/'
</commit_message>
<xml_diff>
--- a/HealtheVet/HealtheVet Web Services Client (HWSC)/1.0/Patch XOBW%2A1.0%2A4 Release Notes/xobw_1_0_p4_rn.docx
+++ b/HealtheVet/HealtheVet Web Services Client (HWSC)/1.0/Patch XOBW%2A1.0%2A4 Release Notes/xobw_1_0_p4_rn.docx
@@ -7,6 +7,8 @@
         <w:pStyle w:val="Title"/>
       </w:pPr>
       <w:bookmarkStart w:id="0" w:name="_Toc205632711"/>
+      <w:bookmarkStart w:id="1" w:name="_GoBack"/>
+      <w:bookmarkEnd w:id="1"/>
       <w:r>
         <w:t xml:space="preserve">HealtheVet Web Services Client </w:t>
       </w:r>
@@ -170,12 +172,12 @@
       <w:pPr>
         <w:pStyle w:val="Heading1FrontBackMatter"/>
       </w:pPr>
-      <w:bookmarkStart w:id="1" w:name="_Toc462748844"/>
+      <w:bookmarkStart w:id="2" w:name="_Toc462748844"/>
       <w:r>
         <w:lastRenderedPageBreak/>
         <w:t>Revision History</w:t>
       </w:r>
-      <w:bookmarkEnd w:id="1"/>
+      <w:bookmarkEnd w:id="2"/>
     </w:p>
     <w:p>
       <w:pPr>
@@ -219,8 +221,8 @@
             <w:pPr>
               <w:pStyle w:val="TableHeading"/>
             </w:pPr>
-            <w:bookmarkStart w:id="2" w:name="COL001_TBL001"/>
-            <w:bookmarkEnd w:id="2"/>
+            <w:bookmarkStart w:id="3" w:name="COL001_TBL001"/>
+            <w:bookmarkEnd w:id="3"/>
             <w:r>
               <w:t>Date</w:t>
             </w:r>
@@ -345,23 +347,7 @@
                 <w:sz w:val="20"/>
                 <w:szCs w:val="20"/>
               </w:rPr>
-              <w:t xml:space="preserve"> initial </w:t>
-            </w:r>
-            <w:r>
-              <w:rPr>
-                <w:rFonts w:ascii="Arial" w:hAnsi="Arial" w:cs="Arial"/>
-                <w:sz w:val="20"/>
-                <w:szCs w:val="20"/>
-              </w:rPr>
-              <w:t>Release Notes</w:t>
-            </w:r>
-            <w:r>
-              <w:rPr>
-                <w:rFonts w:ascii="Arial" w:hAnsi="Arial" w:cs="Arial"/>
-                <w:sz w:val="20"/>
-                <w:szCs w:val="20"/>
-              </w:rPr>
-              <w:t xml:space="preserve"> document</w:t>
+              <w:t xml:space="preserve"> initial Release Notes document</w:t>
             </w:r>
             <w:r>
               <w:rPr>
@@ -814,8 +800,6 @@
           <w:docGrid w:linePitch="360"/>
         </w:sectPr>
       </w:pPr>
-      <w:bookmarkStart w:id="3" w:name="_GoBack"/>
-      <w:bookmarkEnd w:id="3"/>
     </w:p>
     <w:p>
       <w:pPr>
@@ -2657,7 +2641,7 @@
       <w:rPr>
         <w:noProof/>
       </w:rPr>
-      <w:t>ii</w:t>
+      <w:t>2</w:t>
     </w:r>
     <w:r>
       <w:fldChar w:fldCharType="end"/>
@@ -6737,7 +6721,7 @@
   <w:style w:type="paragraph" w:default="1" w:styleId="Normal">
     <w:name w:val="Normal"/>
     <w:qFormat/>
-    <w:rsid w:val="00B4292D"/>
+    <w:rsid w:val="007C4A02"/>
     <w:rPr>
       <w:color w:val="000000" w:themeColor="text1"/>
       <w:sz w:val="22"/>
@@ -6752,7 +6736,7 @@
     <w:autoRedefine/>
     <w:uiPriority w:val="9"/>
     <w:qFormat/>
-    <w:rsid w:val="00B4292D"/>
+    <w:rsid w:val="007C4A02"/>
     <w:pPr>
       <w:keepNext/>
       <w:keepLines/>
@@ -6785,7 +6769,7 @@
     <w:autoRedefine/>
     <w:uiPriority w:val="9"/>
     <w:qFormat/>
-    <w:rsid w:val="00B4292D"/>
+    <w:rsid w:val="007C4A02"/>
     <w:pPr>
       <w:keepNext/>
       <w:keepLines/>
@@ -6819,7 +6803,7 @@
     <w:autoRedefine/>
     <w:uiPriority w:val="9"/>
     <w:qFormat/>
-    <w:rsid w:val="00B4292D"/>
+    <w:rsid w:val="007C4A02"/>
     <w:pPr>
       <w:keepNext/>
       <w:keepLines/>
@@ -6852,7 +6836,7 @@
     <w:autoRedefine/>
     <w:uiPriority w:val="9"/>
     <w:qFormat/>
-    <w:rsid w:val="00B4292D"/>
+    <w:rsid w:val="007C4A02"/>
     <w:pPr>
       <w:keepNext/>
       <w:keepLines/>
@@ -6885,7 +6869,7 @@
     <w:autoRedefine/>
     <w:uiPriority w:val="9"/>
     <w:qFormat/>
-    <w:rsid w:val="00B4292D"/>
+    <w:rsid w:val="007C4A02"/>
     <w:pPr>
       <w:keepNext/>
       <w:keepLines/>
@@ -6919,7 +6903,7 @@
     <w:autoRedefine/>
     <w:uiPriority w:val="9"/>
     <w:qFormat/>
-    <w:rsid w:val="00B4292D"/>
+    <w:rsid w:val="007C4A02"/>
     <w:pPr>
       <w:keepNext/>
       <w:keepLines/>
@@ -6950,7 +6934,7 @@
     <w:autoRedefine/>
     <w:uiPriority w:val="9"/>
     <w:qFormat/>
-    <w:rsid w:val="00B4292D"/>
+    <w:rsid w:val="007C4A02"/>
     <w:pPr>
       <w:keepNext/>
       <w:keepLines/>
@@ -6981,7 +6965,7 @@
     <w:autoRedefine/>
     <w:uiPriority w:val="9"/>
     <w:qFormat/>
-    <w:rsid w:val="00B4292D"/>
+    <w:rsid w:val="007C4A02"/>
     <w:pPr>
       <w:keepNext/>
       <w:keepLines/>
@@ -7011,7 +6995,7 @@
     <w:link w:val="Heading9Char"/>
     <w:autoRedefine/>
     <w:qFormat/>
-    <w:rsid w:val="00B4292D"/>
+    <w:rsid w:val="007C4A02"/>
     <w:pPr>
       <w:numPr>
         <w:ilvl w:val="8"/>
@@ -7035,7 +7019,7 @@
     <w:uiPriority w:val="1"/>
     <w:semiHidden/>
     <w:unhideWhenUsed/>
-    <w:rsid w:val="00B4292D"/>
+    <w:rsid w:val="007C4A02"/>
   </w:style>
   <w:style w:type="table" w:default="1" w:styleId="TableNormal">
     <w:name w:val="Normal Table"/>
@@ -7057,7 +7041,7 @@
     <w:uiPriority w:val="99"/>
     <w:semiHidden/>
     <w:unhideWhenUsed/>
-    <w:rsid w:val="00B4292D"/>
+    <w:rsid w:val="007C4A02"/>
   </w:style>
   <w:style w:type="paragraph" w:customStyle="1" w:styleId="capture">
     <w:name w:val="capture"/>
@@ -7101,7 +7085,7 @@
   </w:style>
   <w:style w:type="character" w:styleId="FollowedHyperlink">
     <w:name w:val="FollowedHyperlink"/>
-    <w:rsid w:val="00B4292D"/>
+    <w:rsid w:val="007C4A02"/>
     <w:rPr>
       <w:color w:val="800080"/>
       <w:u w:val="single"/>
@@ -7112,7 +7096,7 @@
     <w:basedOn w:val="Normal"/>
     <w:link w:val="HeaderChar"/>
     <w:qFormat/>
-    <w:rsid w:val="00B4292D"/>
+    <w:rsid w:val="007C4A02"/>
     <w:pPr>
       <w:tabs>
         <w:tab w:val="center" w:pos="4680"/>
@@ -7129,7 +7113,7 @@
   <w:style w:type="character" w:styleId="Hyperlink">
     <w:name w:val="Hyperlink"/>
     <w:uiPriority w:val="99"/>
-    <w:rsid w:val="00B4292D"/>
+    <w:rsid w:val="007C4A02"/>
     <w:rPr>
       <w:color w:val="0000FF"/>
       <w:u w:val="single"/>
@@ -7137,7 +7121,7 @@
   </w:style>
   <w:style w:type="character" w:styleId="LineNumber">
     <w:name w:val="line number"/>
-    <w:rsid w:val="00B4292D"/>
+    <w:rsid w:val="007C4A02"/>
     <w:rPr>
       <w:sz w:val="20"/>
     </w:rPr>
@@ -7163,7 +7147,7 @@
     <w:link w:val="TitleChar"/>
     <w:autoRedefine/>
     <w:qFormat/>
-    <w:rsid w:val="00B4292D"/>
+    <w:rsid w:val="007C4A02"/>
     <w:pPr>
       <w:spacing w:after="360"/>
       <w:jc w:val="center"/>
@@ -7183,7 +7167,7 @@
     <w:basedOn w:val="Title"/>
     <w:autoRedefine/>
     <w:qFormat/>
-    <w:rsid w:val="00B4292D"/>
+    <w:rsid w:val="007C4A02"/>
     <w:rPr>
       <w:sz w:val="28"/>
     </w:rPr>
@@ -7192,7 +7176,7 @@
     <w:name w:val="Table Heading"/>
     <w:basedOn w:val="TableText"/>
     <w:qFormat/>
-    <w:rsid w:val="00B4292D"/>
+    <w:rsid w:val="007C4A02"/>
     <w:pPr>
       <w:keepNext/>
       <w:keepLines/>
@@ -7210,7 +7194,7 @@
     <w:name w:val="Table Text"/>
     <w:link w:val="TableTextChar"/>
     <w:qFormat/>
-    <w:rsid w:val="00B4292D"/>
+    <w:rsid w:val="007C4A02"/>
     <w:pPr>
       <w:overflowPunct w:val="0"/>
       <w:autoSpaceDE w:val="0"/>
@@ -7261,7 +7245,7 @@
     <w:autoRedefine/>
     <w:uiPriority w:val="39"/>
     <w:qFormat/>
-    <w:rsid w:val="00B4292D"/>
+    <w:rsid w:val="007C4A02"/>
     <w:pPr>
       <w:keepNext/>
       <w:keepLines/>
@@ -7283,7 +7267,7 @@
     <w:autoRedefine/>
     <w:uiPriority w:val="39"/>
     <w:qFormat/>
-    <w:rsid w:val="00B4292D"/>
+    <w:rsid w:val="007C4A02"/>
     <w:pPr>
       <w:tabs>
         <w:tab w:val="left" w:pos="1080"/>
@@ -7306,7 +7290,7 @@
     <w:autoRedefine/>
     <w:uiPriority w:val="39"/>
     <w:qFormat/>
-    <w:rsid w:val="00B4292D"/>
+    <w:rsid w:val="007C4A02"/>
     <w:pPr>
       <w:tabs>
         <w:tab w:val="left" w:pos="1627"/>
@@ -7396,7 +7380,7 @@
     <w:basedOn w:val="Normal"/>
     <w:link w:val="FooterChar"/>
     <w:qFormat/>
-    <w:rsid w:val="00B4292D"/>
+    <w:rsid w:val="007C4A02"/>
     <w:pPr>
       <w:tabs>
         <w:tab w:val="center" w:pos="4680"/>
@@ -7413,7 +7397,7 @@
   <w:style w:type="character" w:styleId="PageNumber">
     <w:name w:val="page number"/>
     <w:basedOn w:val="DefaultParagraphFont"/>
-    <w:rsid w:val="00B4292D"/>
+    <w:rsid w:val="007C4A02"/>
   </w:style>
   <w:style w:type="character" w:customStyle="1" w:styleId="TextItalics">
     <w:name w:val="Text Italics"/>
@@ -7425,7 +7409,7 @@
   <w:style w:type="table" w:styleId="TableGrid">
     <w:name w:val="Table Grid"/>
     <w:basedOn w:val="TableNormal"/>
-    <w:rsid w:val="00B4292D"/>
+    <w:rsid w:val="007C4A02"/>
     <w:tblPr>
       <w:tblBorders>
         <w:top w:val="single" w:sz="4" w:space="0" w:color="auto"/>
@@ -7459,7 +7443,7 @@
     <w:autoRedefine/>
     <w:uiPriority w:val="39"/>
     <w:qFormat/>
-    <w:rsid w:val="00B4292D"/>
+    <w:rsid w:val="007C4A02"/>
     <w:pPr>
       <w:tabs>
         <w:tab w:val="left" w:pos="3060"/>
@@ -7600,7 +7584,7 @@
     <w:name w:val="List Bullet 4"/>
     <w:basedOn w:val="Normal"/>
     <w:qFormat/>
-    <w:rsid w:val="00B4292D"/>
+    <w:rsid w:val="007C4A02"/>
     <w:pPr>
       <w:numPr>
         <w:numId w:val="29"/>
@@ -7726,7 +7710,7 @@
     <w:basedOn w:val="Normal"/>
     <w:next w:val="Normal"/>
     <w:qFormat/>
-    <w:rsid w:val="00B4292D"/>
+    <w:rsid w:val="007C4A02"/>
     <w:pPr>
       <w:keepNext/>
       <w:keepLines/>
@@ -7775,7 +7759,7 @@
     <w:autoRedefine/>
     <w:uiPriority w:val="99"/>
     <w:qFormat/>
-    <w:rsid w:val="00B4292D"/>
+    <w:rsid w:val="007C4A02"/>
     <w:pPr>
       <w:tabs>
         <w:tab w:val="right" w:leader="dot" w:pos="9350"/>
@@ -7822,7 +7806,7 @@
     <w:autoRedefine/>
     <w:uiPriority w:val="39"/>
     <w:qFormat/>
-    <w:rsid w:val="00B4292D"/>
+    <w:rsid w:val="007C4A02"/>
     <w:pPr>
       <w:tabs>
         <w:tab w:val="left" w:pos="3960"/>
@@ -7844,7 +7828,7 @@
     <w:autoRedefine/>
     <w:uiPriority w:val="39"/>
     <w:qFormat/>
-    <w:rsid w:val="00B4292D"/>
+    <w:rsid w:val="007C4A02"/>
     <w:pPr>
       <w:tabs>
         <w:tab w:val="left" w:pos="5220"/>
@@ -7866,7 +7850,7 @@
     <w:autoRedefine/>
     <w:uiPriority w:val="39"/>
     <w:qFormat/>
-    <w:rsid w:val="00B4292D"/>
+    <w:rsid w:val="007C4A02"/>
     <w:pPr>
       <w:tabs>
         <w:tab w:val="left" w:leader="dot" w:pos="6660"/>
@@ -7888,7 +7872,7 @@
     <w:autoRedefine/>
     <w:uiPriority w:val="39"/>
     <w:qFormat/>
-    <w:rsid w:val="00B4292D"/>
+    <w:rsid w:val="007C4A02"/>
     <w:pPr>
       <w:tabs>
         <w:tab w:val="left" w:pos="8100"/>
@@ -7910,7 +7894,7 @@
     <w:autoRedefine/>
     <w:uiPriority w:val="39"/>
     <w:qFormat/>
-    <w:rsid w:val="00B4292D"/>
+    <w:rsid w:val="007C4A02"/>
     <w:pPr>
       <w:tabs>
         <w:tab w:val="right" w:leader="dot" w:pos="9350"/>
@@ -7929,7 +7913,7 @@
     <w:link w:val="BodyTextChar"/>
     <w:uiPriority w:val="99"/>
     <w:qFormat/>
-    <w:rsid w:val="00B4292D"/>
+    <w:rsid w:val="007C4A02"/>
     <w:pPr>
       <w:spacing w:before="120" w:after="120"/>
     </w:pPr>
@@ -7943,7 +7927,7 @@
     <w:name w:val="Body Text Char"/>
     <w:link w:val="BodyText"/>
     <w:uiPriority w:val="99"/>
-    <w:rsid w:val="00B4292D"/>
+    <w:rsid w:val="007C4A02"/>
     <w:rPr>
       <w:rFonts w:eastAsia="Batang"/>
       <w:color w:val="000000" w:themeColor="text1"/>
@@ -7955,7 +7939,7 @@
   <w:style w:type="character" w:customStyle="1" w:styleId="FooterChar">
     <w:name w:val="Footer Char"/>
     <w:link w:val="Footer"/>
-    <w:rsid w:val="00B4292D"/>
+    <w:rsid w:val="007C4A02"/>
     <w:rPr>
       <w:rFonts w:eastAsia="Batang"/>
       <w:color w:val="000000" w:themeColor="text1"/>
@@ -7965,7 +7949,7 @@
   <w:style w:type="paragraph" w:styleId="BlockText">
     <w:name w:val="Block Text"/>
     <w:basedOn w:val="Normal"/>
-    <w:rsid w:val="00B4292D"/>
+    <w:rsid w:val="007C4A02"/>
     <w:pPr>
       <w:spacing w:after="120"/>
       <w:ind w:left="1440" w:right="1440"/>
@@ -7975,7 +7959,7 @@
     <w:name w:val="Balloon Text"/>
     <w:basedOn w:val="Normal"/>
     <w:link w:val="BalloonTextChar"/>
-    <w:rsid w:val="00B4292D"/>
+    <w:rsid w:val="007C4A02"/>
     <w:rPr>
       <w:rFonts w:ascii="Tahoma" w:hAnsi="Tahoma" w:cs="Tahoma"/>
       <w:sz w:val="16"/>
@@ -7986,7 +7970,7 @@
     <w:name w:val="Balloon Text Char"/>
     <w:basedOn w:val="DefaultParagraphFont"/>
     <w:link w:val="BalloonText"/>
-    <w:rsid w:val="00B4292D"/>
+    <w:rsid w:val="007C4A02"/>
     <w:rPr>
       <w:rFonts w:ascii="Tahoma" w:hAnsi="Tahoma" w:cs="Tahoma"/>
       <w:color w:val="000000" w:themeColor="text1"/>
@@ -8034,7 +8018,7 @@
   <w:style w:type="character" w:customStyle="1" w:styleId="TitleChar">
     <w:name w:val="Title Char"/>
     <w:link w:val="Title"/>
-    <w:rsid w:val="00B4292D"/>
+    <w:rsid w:val="007C4A02"/>
     <w:rPr>
       <w:rFonts w:ascii="Arial" w:hAnsi="Arial"/>
       <w:b/>
@@ -8050,7 +8034,7 @@
     <w:basedOn w:val="Normal"/>
     <w:link w:val="ListBulletChar"/>
     <w:qFormat/>
-    <w:rsid w:val="00B4292D"/>
+    <w:rsid w:val="007C4A02"/>
     <w:pPr>
       <w:numPr>
         <w:numId w:val="15"/>
@@ -8066,7 +8050,7 @@
   <w:style w:type="paragraph" w:styleId="NormalWeb">
     <w:name w:val="Normal (Web)"/>
     <w:basedOn w:val="Normal"/>
-    <w:rsid w:val="00B4292D"/>
+    <w:rsid w:val="007C4A02"/>
     <w:rPr>
       <w:sz w:val="24"/>
       <w:szCs w:val="24"/>
@@ -8090,7 +8074,7 @@
     <w:name w:val="Heading 1 Char"/>
     <w:link w:val="Heading1"/>
     <w:uiPriority w:val="9"/>
-    <w:rsid w:val="00B4292D"/>
+    <w:rsid w:val="007C4A02"/>
     <w:rPr>
       <w:rFonts w:ascii="Arial" w:eastAsia="Batang" w:hAnsi="Arial" w:cs="Arial"/>
       <w:b/>
@@ -8106,7 +8090,7 @@
     <w:name w:val="Heading 2 Char"/>
     <w:link w:val="Heading2"/>
     <w:uiPriority w:val="9"/>
-    <w:rsid w:val="00B4292D"/>
+    <w:rsid w:val="007C4A02"/>
     <w:rPr>
       <w:rFonts w:ascii="Arial" w:eastAsia="Batang" w:hAnsi="Arial" w:cs="Arial"/>
       <w:b/>
@@ -8151,7 +8135,7 @@
     <w:name w:val="Body Text 6"/>
     <w:basedOn w:val="BodyText4"/>
     <w:qFormat/>
-    <w:rsid w:val="00B4292D"/>
+    <w:rsid w:val="007C4A02"/>
     <w:pPr>
       <w:spacing w:before="0" w:after="0"/>
       <w:ind w:left="1800"/>
@@ -8171,7 +8155,7 @@
     <w:basedOn w:val="Normal"/>
     <w:link w:val="BodyTextIndentChar"/>
     <w:qFormat/>
-    <w:rsid w:val="00B4292D"/>
+    <w:rsid w:val="007C4A02"/>
     <w:pPr>
       <w:spacing w:before="120" w:after="120"/>
       <w:ind w:left="360"/>
@@ -8185,7 +8169,7 @@
   <w:style w:type="character" w:customStyle="1" w:styleId="BodyTextIndentChar">
     <w:name w:val="Body Text Indent Char"/>
     <w:link w:val="BodyTextIndent"/>
-    <w:rsid w:val="00B4292D"/>
+    <w:rsid w:val="007C4A02"/>
     <w:rPr>
       <w:rFonts w:eastAsia="Batang"/>
       <w:color w:val="000000" w:themeColor="text1"/>
@@ -8202,7 +8186,7 @@
   </w:style>
   <w:style w:type="character" w:styleId="CommentReference">
     <w:name w:val="annotation reference"/>
-    <w:rsid w:val="00B4292D"/>
+    <w:rsid w:val="007C4A02"/>
     <w:rPr>
       <w:sz w:val="16"/>
       <w:szCs w:val="16"/>
@@ -8212,7 +8196,7 @@
     <w:name w:val="annotation text"/>
     <w:basedOn w:val="Normal"/>
     <w:link w:val="CommentTextChar"/>
-    <w:rsid w:val="00B4292D"/>
+    <w:rsid w:val="007C4A02"/>
     <w:rPr>
       <w:sz w:val="20"/>
       <w:szCs w:val="20"/>
@@ -8222,7 +8206,7 @@
     <w:name w:val="Comment Text Char"/>
     <w:basedOn w:val="DefaultParagraphFont"/>
     <w:link w:val="CommentText"/>
-    <w:rsid w:val="00B4292D"/>
+    <w:rsid w:val="007C4A02"/>
     <w:rPr>
       <w:color w:val="000000" w:themeColor="text1"/>
     </w:rPr>
@@ -8232,7 +8216,7 @@
     <w:basedOn w:val="CommentText"/>
     <w:next w:val="CommentText"/>
     <w:link w:val="CommentSubjectChar"/>
-    <w:rsid w:val="00B4292D"/>
+    <w:rsid w:val="007C4A02"/>
     <w:rPr>
       <w:b/>
       <w:bCs/>
@@ -8242,7 +8226,7 @@
     <w:name w:val="Comment Subject Char"/>
     <w:basedOn w:val="CommentTextChar"/>
     <w:link w:val="CommentSubject"/>
-    <w:rsid w:val="00B4292D"/>
+    <w:rsid w:val="007C4A02"/>
     <w:rPr>
       <w:b/>
       <w:bCs/>
@@ -8261,7 +8245,7 @@
     <w:name w:val="footnote text"/>
     <w:basedOn w:val="Normal"/>
     <w:link w:val="FootnoteTextChar"/>
-    <w:rsid w:val="00B4292D"/>
+    <w:rsid w:val="007C4A02"/>
     <w:rPr>
       <w:sz w:val="20"/>
       <w:szCs w:val="20"/>
@@ -8271,7 +8255,7 @@
     <w:name w:val="Footnote Text Char"/>
     <w:basedOn w:val="DefaultParagraphFont"/>
     <w:link w:val="FootnoteText"/>
-    <w:rsid w:val="00B4292D"/>
+    <w:rsid w:val="007C4A02"/>
     <w:rPr>
       <w:color w:val="000000" w:themeColor="text1"/>
     </w:rPr>
@@ -8280,7 +8264,7 @@
     <w:name w:val="Header Char"/>
     <w:basedOn w:val="DefaultParagraphFont"/>
     <w:link w:val="Header"/>
-    <w:rsid w:val="00B4292D"/>
+    <w:rsid w:val="007C4A02"/>
     <w:rPr>
       <w:rFonts w:eastAsia="Batang"/>
       <w:color w:val="000000" w:themeColor="text1"/>
@@ -8291,7 +8275,7 @@
     <w:name w:val="Heading 3 Char"/>
     <w:link w:val="Heading3"/>
     <w:uiPriority w:val="9"/>
-    <w:rsid w:val="00B4292D"/>
+    <w:rsid w:val="007C4A02"/>
     <w:rPr>
       <w:rFonts w:ascii="Arial" w:eastAsia="Batang" w:hAnsi="Arial" w:cs="Arial"/>
       <w:b/>
@@ -8306,7 +8290,7 @@
     <w:name w:val="Heading 4 Char"/>
     <w:link w:val="Heading4"/>
     <w:uiPriority w:val="9"/>
-    <w:rsid w:val="00B4292D"/>
+    <w:rsid w:val="007C4A02"/>
     <w:rPr>
       <w:rFonts w:ascii="Arial" w:eastAsia="Batang" w:hAnsi="Arial"/>
       <w:b/>
@@ -8334,7 +8318,7 @@
     <w:autoRedefine/>
     <w:uiPriority w:val="99"/>
     <w:qFormat/>
-    <w:rsid w:val="00B4292D"/>
+    <w:rsid w:val="007C4A02"/>
     <w:pPr>
       <w:ind w:left="220" w:hanging="220"/>
     </w:pPr>
@@ -8351,7 +8335,7 @@
     <w:autoRedefine/>
     <w:uiPriority w:val="99"/>
     <w:qFormat/>
-    <w:rsid w:val="00B4292D"/>
+    <w:rsid w:val="007C4A02"/>
     <w:pPr>
       <w:keepNext/>
       <w:keepLines/>
@@ -8410,7 +8394,7 @@
   <w:style w:type="paragraph" w:styleId="List">
     <w:name w:val="List"/>
     <w:basedOn w:val="Normal"/>
-    <w:rsid w:val="00B4292D"/>
+    <w:rsid w:val="007C4A02"/>
     <w:pPr>
       <w:ind w:left="360" w:hanging="360"/>
     </w:pPr>
@@ -8419,7 +8403,7 @@
     <w:name w:val="List Bullet Char"/>
     <w:link w:val="ListBullet"/>
     <w:locked/>
-    <w:rsid w:val="00B4292D"/>
+    <w:rsid w:val="007C4A02"/>
     <w:rPr>
       <w:color w:val="000000" w:themeColor="text1"/>
       <w:sz w:val="22"/>
@@ -8431,7 +8415,7 @@
     <w:basedOn w:val="Normal"/>
     <w:link w:val="ListBullet2Char"/>
     <w:qFormat/>
-    <w:rsid w:val="00B4292D"/>
+    <w:rsid w:val="007C4A02"/>
     <w:pPr>
       <w:numPr>
         <w:numId w:val="16"/>
@@ -8446,7 +8430,7 @@
     <w:name w:val="List Bullet 2 Char"/>
     <w:link w:val="ListBullet2"/>
     <w:locked/>
-    <w:rsid w:val="00B4292D"/>
+    <w:rsid w:val="007C4A02"/>
     <w:rPr>
       <w:color w:val="000000" w:themeColor="text1"/>
       <w:sz w:val="22"/>
@@ -8456,7 +8440,7 @@
   <w:style w:type="paragraph" w:styleId="ListNumber3">
     <w:name w:val="List Number 3"/>
     <w:basedOn w:val="Normal"/>
-    <w:rsid w:val="00B4292D"/>
+    <w:rsid w:val="007C4A02"/>
     <w:pPr>
       <w:numPr>
         <w:numId w:val="31"/>
@@ -8473,7 +8457,7 @@
     <w:basedOn w:val="Normal"/>
     <w:uiPriority w:val="34"/>
     <w:qFormat/>
-    <w:rsid w:val="00B4292D"/>
+    <w:rsid w:val="007C4A02"/>
     <w:pPr>
       <w:ind w:left="720"/>
     </w:pPr>
@@ -8515,7 +8499,7 @@
     <w:basedOn w:val="Normal"/>
     <w:link w:val="NoteChar"/>
     <w:qFormat/>
-    <w:rsid w:val="00B4292D"/>
+    <w:rsid w:val="007C4A02"/>
     <w:pPr>
       <w:spacing w:before="120" w:after="120"/>
       <w:ind w:left="720" w:hanging="720"/>
@@ -8529,7 +8513,7 @@
   <w:style w:type="character" w:customStyle="1" w:styleId="NoteChar">
     <w:name w:val="Note Char"/>
     <w:link w:val="Note"/>
-    <w:rsid w:val="00B4292D"/>
+    <w:rsid w:val="007C4A02"/>
     <w:rPr>
       <w:rFonts w:eastAsia="Batang" w:cs="Arial"/>
       <w:color w:val="000000" w:themeColor="text1"/>
@@ -8564,7 +8548,7 @@
     <w:name w:val="VA Seal"/>
     <w:basedOn w:val="Normal"/>
     <w:qFormat/>
-    <w:rsid w:val="00B4292D"/>
+    <w:rsid w:val="007C4A02"/>
     <w:pPr>
       <w:spacing w:before="960" w:after="960"/>
       <w:jc w:val="center"/>
@@ -8596,7 +8580,7 @@
     <w:basedOn w:val="Normal"/>
     <w:autoRedefine/>
     <w:qFormat/>
-    <w:rsid w:val="00B4292D"/>
+    <w:rsid w:val="007C4A02"/>
     <w:pPr>
       <w:keepNext/>
       <w:keepLines/>
@@ -8615,7 +8599,7 @@
     <w:basedOn w:val="Normal"/>
     <w:autoRedefine/>
     <w:qFormat/>
-    <w:rsid w:val="00B4292D"/>
+    <w:rsid w:val="007C4A02"/>
     <w:pPr>
       <w:keepNext/>
       <w:keepLines/>
@@ -8633,7 +8617,7 @@
     <w:basedOn w:val="Normal"/>
     <w:autoRedefine/>
     <w:qFormat/>
-    <w:rsid w:val="00B4292D"/>
+    <w:rsid w:val="007C4A02"/>
     <w:pPr>
       <w:keepNext/>
       <w:keepLines/>
@@ -8653,7 +8637,7 @@
     <w:uiPriority w:val="37"/>
     <w:semiHidden/>
     <w:unhideWhenUsed/>
-    <w:rsid w:val="00B4292D"/>
+    <w:rsid w:val="007C4A02"/>
   </w:style>
   <w:style w:type="paragraph" w:styleId="BodyText2">
     <w:name w:val="Body Text 2"/>
@@ -8661,7 +8645,7 @@
     <w:link w:val="BodyText2Char"/>
     <w:uiPriority w:val="99"/>
     <w:qFormat/>
-    <w:rsid w:val="00B4292D"/>
+    <w:rsid w:val="007C4A02"/>
     <w:pPr>
       <w:spacing w:before="120" w:after="120"/>
       <w:ind w:left="360"/>
@@ -8676,7 +8660,7 @@
     <w:name w:val="Body Text 2 Char"/>
     <w:link w:val="BodyText2"/>
     <w:uiPriority w:val="99"/>
-    <w:rsid w:val="00B4292D"/>
+    <w:rsid w:val="007C4A02"/>
     <w:rPr>
       <w:rFonts w:eastAsia="Batang"/>
       <w:color w:val="000000" w:themeColor="text1"/>
@@ -8690,7 +8674,7 @@
     <w:basedOn w:val="Normal"/>
     <w:link w:val="BodyText3Char"/>
     <w:qFormat/>
-    <w:rsid w:val="00B4292D"/>
+    <w:rsid w:val="007C4A02"/>
     <w:pPr>
       <w:spacing w:before="120" w:after="120"/>
       <w:ind w:left="720"/>
@@ -8703,7 +8687,7 @@
   <w:style w:type="character" w:customStyle="1" w:styleId="BodyText3Char">
     <w:name w:val="Body Text 3 Char"/>
     <w:link w:val="BodyText3"/>
-    <w:rsid w:val="00B4292D"/>
+    <w:rsid w:val="007C4A02"/>
     <w:rPr>
       <w:rFonts w:eastAsia="Batang"/>
       <w:color w:val="000000" w:themeColor="text1"/>
@@ -8716,7 +8700,7 @@
     <w:name w:val="Body Text 4"/>
     <w:basedOn w:val="BodyText3"/>
     <w:qFormat/>
-    <w:rsid w:val="00B4292D"/>
+    <w:rsid w:val="007C4A02"/>
     <w:pPr>
       <w:ind w:left="1080"/>
     </w:pPr>
@@ -8729,7 +8713,7 @@
     <w:name w:val="Body Text 5"/>
     <w:basedOn w:val="BodyText4"/>
     <w:qFormat/>
-    <w:rsid w:val="00B4292D"/>
+    <w:rsid w:val="007C4A02"/>
     <w:pPr>
       <w:ind w:left="1440"/>
     </w:pPr>
@@ -8744,7 +8728,7 @@
     <w:link w:val="BodyTextFirstIndentChar"/>
     <w:uiPriority w:val="99"/>
     <w:qFormat/>
-    <w:rsid w:val="00B4292D"/>
+    <w:rsid w:val="007C4A02"/>
     <w:pPr>
       <w:ind w:left="360"/>
     </w:pPr>
@@ -8757,7 +8741,7 @@
     <w:name w:val="Body Text First Indent Char"/>
     <w:link w:val="BodyTextFirstIndent"/>
     <w:uiPriority w:val="99"/>
-    <w:rsid w:val="00B4292D"/>
+    <w:rsid w:val="007C4A02"/>
     <w:rPr>
       <w:color w:val="000000" w:themeColor="text1"/>
       <w:sz w:val="22"/>
@@ -8770,7 +8754,7 @@
     <w:link w:val="BodyTextFirstIndent2Char"/>
     <w:uiPriority w:val="99"/>
     <w:qFormat/>
-    <w:rsid w:val="00B4292D"/>
+    <w:rsid w:val="007C4A02"/>
     <w:pPr>
       <w:ind w:left="720"/>
     </w:pPr>
@@ -8784,7 +8768,7 @@
     <w:name w:val="Body Text First Indent 2 Char"/>
     <w:link w:val="BodyTextFirstIndent2"/>
     <w:uiPriority w:val="99"/>
-    <w:rsid w:val="00B4292D"/>
+    <w:rsid w:val="007C4A02"/>
     <w:rPr>
       <w:color w:val="000000" w:themeColor="text1"/>
       <w:sz w:val="22"/>
@@ -8796,7 +8780,7 @@
     <w:link w:val="BodyTextIndent2Char"/>
     <w:uiPriority w:val="99"/>
     <w:qFormat/>
-    <w:rsid w:val="00B4292D"/>
+    <w:rsid w:val="007C4A02"/>
     <w:pPr>
       <w:spacing w:before="120" w:after="120"/>
       <w:ind w:left="720"/>
@@ -8811,7 +8795,7 @@
     <w:name w:val="Body Text Indent 2 Char"/>
     <w:link w:val="BodyTextIndent2"/>
     <w:uiPriority w:val="99"/>
-    <w:rsid w:val="00B4292D"/>
+    <w:rsid w:val="007C4A02"/>
     <w:rPr>
       <w:rFonts w:eastAsia="Batang"/>
       <w:color w:val="000000" w:themeColor="text1"/>
@@ -8826,7 +8810,7 @@
     <w:link w:val="BodyTextIndent3Char"/>
     <w:uiPriority w:val="99"/>
     <w:qFormat/>
-    <w:rsid w:val="00B4292D"/>
+    <w:rsid w:val="007C4A02"/>
     <w:pPr>
       <w:spacing w:before="120" w:after="120"/>
       <w:ind w:left="1080"/>
@@ -8840,7 +8824,7 @@
     <w:name w:val="Body Text Indent 3 Char"/>
     <w:link w:val="BodyTextIndent3"/>
     <w:uiPriority w:val="99"/>
-    <w:rsid w:val="00B4292D"/>
+    <w:rsid w:val="007C4A02"/>
     <w:rPr>
       <w:rFonts w:cs="Courier New"/>
       <w:color w:val="000000" w:themeColor="text1"/>
@@ -8852,7 +8836,7 @@
     <w:name w:val="Body Text Indent 4"/>
     <w:basedOn w:val="BodyTextIndent3"/>
     <w:qFormat/>
-    <w:rsid w:val="00B4292D"/>
+    <w:rsid w:val="007C4A02"/>
     <w:pPr>
       <w:ind w:left="1440"/>
     </w:pPr>
@@ -8861,7 +8845,7 @@
     <w:name w:val="Body Text Indent 5"/>
     <w:basedOn w:val="BodyTextIndent4"/>
     <w:qFormat/>
-    <w:rsid w:val="00B4292D"/>
+    <w:rsid w:val="007C4A02"/>
     <w:pPr>
       <w:ind w:left="1800"/>
     </w:pPr>
@@ -8870,7 +8854,7 @@
     <w:name w:val="Callout Text"/>
     <w:basedOn w:val="Normal"/>
     <w:qFormat/>
-    <w:rsid w:val="00B4292D"/>
+    <w:rsid w:val="007C4A02"/>
     <w:rPr>
       <w:rFonts w:ascii="Arial" w:hAnsi="Arial" w:cs="Arial"/>
       <w:b/>
@@ -8883,7 +8867,7 @@
     <w:basedOn w:val="BodyText"/>
     <w:link w:val="CautionChar"/>
     <w:qFormat/>
-    <w:rsid w:val="00B4292D"/>
+    <w:rsid w:val="007C4A02"/>
     <w:pPr>
       <w:ind w:left="907" w:hanging="907"/>
     </w:pPr>
@@ -8897,7 +8881,7 @@
   <w:style w:type="character" w:customStyle="1" w:styleId="CautionChar">
     <w:name w:val="Caution Char"/>
     <w:link w:val="Caution"/>
-    <w:rsid w:val="00B4292D"/>
+    <w:rsid w:val="007C4A02"/>
     <w:rPr>
       <w:rFonts w:ascii="Arial" w:eastAsia="Batang" w:hAnsi="Arial" w:cs="Arial"/>
       <w:b/>
@@ -8909,7 +8893,7 @@
     <w:name w:val="Caution Indent"/>
     <w:basedOn w:val="Caution"/>
     <w:qFormat/>
-    <w:rsid w:val="00B4292D"/>
+    <w:rsid w:val="007C4A02"/>
     <w:pPr>
       <w:ind w:left="1267"/>
     </w:pPr>
@@ -8918,7 +8902,7 @@
     <w:name w:val="Caution Indent 2"/>
     <w:basedOn w:val="CautionIndent"/>
     <w:qFormat/>
-    <w:rsid w:val="00B4292D"/>
+    <w:rsid w:val="007C4A02"/>
     <w:pPr>
       <w:ind w:left="1627"/>
     </w:pPr>
@@ -8927,7 +8911,7 @@
     <w:name w:val="Caution Indent 3"/>
     <w:basedOn w:val="CautionIndent2"/>
     <w:qFormat/>
-    <w:rsid w:val="00B4292D"/>
+    <w:rsid w:val="007C4A02"/>
     <w:pPr>
       <w:ind w:left="1987"/>
     </w:pPr>
@@ -8936,7 +8920,7 @@
     <w:name w:val="Closing"/>
     <w:basedOn w:val="Normal"/>
     <w:link w:val="ClosingChar"/>
-    <w:rsid w:val="00B4292D"/>
+    <w:rsid w:val="007C4A02"/>
     <w:pPr>
       <w:ind w:left="4320"/>
     </w:pPr>
@@ -8945,7 +8929,7 @@
     <w:name w:val="Closing Char"/>
     <w:basedOn w:val="DefaultParagraphFont"/>
     <w:link w:val="Closing"/>
-    <w:rsid w:val="00B4292D"/>
+    <w:rsid w:val="007C4A02"/>
     <w:rPr>
       <w:color w:val="000000" w:themeColor="text1"/>
       <w:sz w:val="22"/>
@@ -8955,7 +8939,7 @@
   <w:style w:type="paragraph" w:customStyle="1" w:styleId="Code">
     <w:name w:val="Code"/>
     <w:basedOn w:val="Normal"/>
-    <w:rsid w:val="00B4292D"/>
+    <w:rsid w:val="007C4A02"/>
     <w:pPr>
       <w:keepNext/>
       <w:keepLines/>
@@ -8977,13 +8961,13 @@
     <w:basedOn w:val="Normal"/>
     <w:next w:val="Normal"/>
     <w:link w:val="DateChar"/>
-    <w:rsid w:val="00B4292D"/>
+    <w:rsid w:val="007C4A02"/>
   </w:style>
   <w:style w:type="character" w:customStyle="1" w:styleId="DateChar">
     <w:name w:val="Date Char"/>
     <w:basedOn w:val="DefaultParagraphFont"/>
     <w:link w:val="Date"/>
-    <w:rsid w:val="00B4292D"/>
+    <w:rsid w:val="007C4A02"/>
     <w:rPr>
       <w:color w:val="000000" w:themeColor="text1"/>
       <w:sz w:val="22"/>
@@ -8993,7 +8977,7 @@
   <w:style w:type="paragraph" w:customStyle="1" w:styleId="Dialogue">
     <w:name w:val="Dialogue"/>
     <w:basedOn w:val="Normal"/>
-    <w:rsid w:val="00B4292D"/>
+    <w:rsid w:val="007C4A02"/>
     <w:pPr>
       <w:keepNext/>
       <w:keepLines/>
@@ -9014,7 +8998,7 @@
     <w:name w:val="Document Map"/>
     <w:basedOn w:val="Normal"/>
     <w:link w:val="DocumentMapChar"/>
-    <w:rsid w:val="00B4292D"/>
+    <w:rsid w:val="007C4A02"/>
     <w:pPr>
       <w:shd w:val="clear" w:color="auto" w:fill="000080"/>
     </w:pPr>
@@ -9026,7 +9010,7 @@
     <w:name w:val="Document Map Char"/>
     <w:basedOn w:val="DefaultParagraphFont"/>
     <w:link w:val="DocumentMap"/>
-    <w:rsid w:val="00B4292D"/>
+    <w:rsid w:val="007C4A02"/>
     <w:rPr>
       <w:rFonts w:ascii="Tahoma" w:hAnsi="Tahoma"/>
       <w:color w:val="000000" w:themeColor="text1"/>
@@ -9039,13 +9023,13 @@
     <w:name w:val="E-mail Signature"/>
     <w:basedOn w:val="Normal"/>
     <w:link w:val="E-mailSignatureChar"/>
-    <w:rsid w:val="00B4292D"/>
+    <w:rsid w:val="007C4A02"/>
   </w:style>
   <w:style w:type="character" w:customStyle="1" w:styleId="E-mailSignatureChar">
     <w:name w:val="E-mail Signature Char"/>
     <w:basedOn w:val="DefaultParagraphFont"/>
     <w:link w:val="E-mailSignature"/>
-    <w:rsid w:val="00B4292D"/>
+    <w:rsid w:val="007C4A02"/>
     <w:rPr>
       <w:color w:val="000000" w:themeColor="text1"/>
       <w:sz w:val="22"/>
@@ -9055,7 +9039,7 @@
   <w:style w:type="character" w:styleId="Emphasis">
     <w:name w:val="Emphasis"/>
     <w:qFormat/>
-    <w:rsid w:val="00B4292D"/>
+    <w:rsid w:val="007C4A02"/>
     <w:rPr>
       <w:i/>
       <w:iCs/>
@@ -9065,7 +9049,7 @@
     <w:name w:val="endnote text"/>
     <w:basedOn w:val="Normal"/>
     <w:link w:val="EndnoteTextChar"/>
-    <w:rsid w:val="00B4292D"/>
+    <w:rsid w:val="007C4A02"/>
     <w:rPr>
       <w:sz w:val="20"/>
       <w:szCs w:val="20"/>
@@ -9075,7 +9059,7 @@
     <w:name w:val="Endnote Text Char"/>
     <w:basedOn w:val="DefaultParagraphFont"/>
     <w:link w:val="EndnoteText"/>
-    <w:rsid w:val="00B4292D"/>
+    <w:rsid w:val="007C4A02"/>
     <w:rPr>
       <w:color w:val="000000" w:themeColor="text1"/>
     </w:rPr>
@@ -9083,7 +9067,7 @@
   <w:style w:type="paragraph" w:styleId="EnvelopeAddress">
     <w:name w:val="envelope address"/>
     <w:basedOn w:val="Normal"/>
-    <w:rsid w:val="00B4292D"/>
+    <w:rsid w:val="007C4A02"/>
     <w:pPr>
       <w:framePr w:w="7920" w:h="1980" w:hRule="exact" w:hSpace="180" w:wrap="auto" w:hAnchor="page" w:xAlign="center" w:yAlign="bottom"/>
       <w:ind w:left="2880"/>
@@ -9097,7 +9081,7 @@
   <w:style w:type="paragraph" w:styleId="EnvelopeReturn">
     <w:name w:val="envelope return"/>
     <w:basedOn w:val="Normal"/>
-    <w:rsid w:val="00B4292D"/>
+    <w:rsid w:val="007C4A02"/>
     <w:rPr>
       <w:rFonts w:ascii="Arial" w:hAnsi="Arial" w:cs="Arial"/>
       <w:sz w:val="20"/>
@@ -9108,7 +9092,7 @@
     <w:name w:val="Image"/>
     <w:basedOn w:val="Normal"/>
     <w:qFormat/>
-    <w:rsid w:val="00B4292D"/>
+    <w:rsid w:val="007C4A02"/>
     <w:pPr>
       <w:jc w:val="center"/>
     </w:pPr>
@@ -9117,13 +9101,13 @@
     <w:name w:val="Graphic Insert"/>
     <w:basedOn w:val="Image"/>
     <w:qFormat/>
-    <w:rsid w:val="00B4292D"/>
+    <w:rsid w:val="007C4A02"/>
   </w:style>
   <w:style w:type="character" w:customStyle="1" w:styleId="Heading5Char">
     <w:name w:val="Heading 5 Char"/>
     <w:link w:val="Heading5"/>
     <w:uiPriority w:val="9"/>
-    <w:rsid w:val="00B4292D"/>
+    <w:rsid w:val="007C4A02"/>
     <w:rPr>
       <w:rFonts w:ascii="Arial" w:eastAsia="Batang" w:hAnsi="Arial"/>
       <w:b/>
@@ -9139,7 +9123,7 @@
     <w:name w:val="Heading 6 Char"/>
     <w:link w:val="Heading6"/>
     <w:uiPriority w:val="9"/>
-    <w:rsid w:val="00B4292D"/>
+    <w:rsid w:val="007C4A02"/>
     <w:rPr>
       <w:rFonts w:ascii="Arial" w:eastAsia="Batang" w:hAnsi="Arial"/>
       <w:b/>
@@ -9154,7 +9138,7 @@
     <w:name w:val="Heading 7 Char"/>
     <w:link w:val="Heading7"/>
     <w:uiPriority w:val="9"/>
-    <w:rsid w:val="00B4292D"/>
+    <w:rsid w:val="007C4A02"/>
     <w:rPr>
       <w:rFonts w:ascii="Arial" w:eastAsia="Batang" w:hAnsi="Arial"/>
       <w:b/>
@@ -9168,7 +9152,7 @@
     <w:name w:val="Heading 8 Char"/>
     <w:link w:val="Heading8"/>
     <w:uiPriority w:val="9"/>
-    <w:rsid w:val="00B4292D"/>
+    <w:rsid w:val="007C4A02"/>
     <w:rPr>
       <w:rFonts w:ascii="Arial" w:eastAsia="Batang" w:hAnsi="Arial"/>
       <w:b/>
@@ -9183,7 +9167,7 @@
     <w:name w:val="Heading 9 Char"/>
     <w:basedOn w:val="DefaultParagraphFont"/>
     <w:link w:val="Heading9"/>
-    <w:rsid w:val="00B4292D"/>
+    <w:rsid w:val="007C4A02"/>
     <w:rPr>
       <w:rFonts w:ascii="Arial" w:hAnsi="Arial" w:cs="Arial"/>
       <w:b/>
@@ -9197,7 +9181,7 @@
     <w:basedOn w:val="Title2"/>
     <w:autoRedefine/>
     <w:qFormat/>
-    <w:rsid w:val="00B4292D"/>
+    <w:rsid w:val="007C4A02"/>
     <w:pPr>
       <w:keepNext/>
       <w:keepLines/>
@@ -9208,7 +9192,7 @@
     <w:basedOn w:val="Heading1"/>
     <w:autoRedefine/>
     <w:qFormat/>
-    <w:rsid w:val="00B4292D"/>
+    <w:rsid w:val="007C4A02"/>
     <w:pPr>
       <w:ind w:left="0" w:firstLine="0"/>
     </w:pPr>
@@ -9217,7 +9201,7 @@
     <w:name w:val="HTML Address"/>
     <w:basedOn w:val="Normal"/>
     <w:link w:val="HTMLAddressChar"/>
-    <w:rsid w:val="00B4292D"/>
+    <w:rsid w:val="007C4A02"/>
     <w:rPr>
       <w:i/>
       <w:iCs/>
@@ -9227,7 +9211,7 @@
     <w:name w:val="HTML Address Char"/>
     <w:basedOn w:val="DefaultParagraphFont"/>
     <w:link w:val="HTMLAddress"/>
-    <w:rsid w:val="00B4292D"/>
+    <w:rsid w:val="007C4A02"/>
     <w:rPr>
       <w:i/>
       <w:iCs/>
@@ -9240,7 +9224,7 @@
     <w:name w:val="HTML Preformatted"/>
     <w:basedOn w:val="Normal"/>
     <w:link w:val="HTMLPreformattedChar"/>
-    <w:rsid w:val="00B4292D"/>
+    <w:rsid w:val="007C4A02"/>
     <w:rPr>
       <w:rFonts w:ascii="Courier New" w:hAnsi="Courier New" w:cs="Courier New"/>
       <w:sz w:val="20"/>
@@ -9250,7 +9234,7 @@
     <w:name w:val="HTML Preformatted Char"/>
     <w:basedOn w:val="DefaultParagraphFont"/>
     <w:link w:val="HTMLPreformatted"/>
-    <w:rsid w:val="00B4292D"/>
+    <w:rsid w:val="007C4A02"/>
     <w:rPr>
       <w:rFonts w:ascii="Courier New" w:hAnsi="Courier New" w:cs="Courier New"/>
       <w:color w:val="000000" w:themeColor="text1"/>
@@ -9264,7 +9248,7 @@
     <w:autoRedefine/>
     <w:uiPriority w:val="99"/>
     <w:qFormat/>
-    <w:rsid w:val="00B4292D"/>
+    <w:rsid w:val="007C4A02"/>
     <w:pPr>
       <w:ind w:left="440" w:hanging="220"/>
     </w:pPr>
@@ -9281,7 +9265,7 @@
     <w:autoRedefine/>
     <w:uiPriority w:val="99"/>
     <w:qFormat/>
-    <w:rsid w:val="00B4292D"/>
+    <w:rsid w:val="007C4A02"/>
     <w:pPr>
       <w:ind w:left="660" w:hanging="220"/>
     </w:pPr>
@@ -9298,7 +9282,7 @@
     <w:autoRedefine/>
     <w:uiPriority w:val="99"/>
     <w:qFormat/>
-    <w:rsid w:val="00B4292D"/>
+    <w:rsid w:val="007C4A02"/>
     <w:pPr>
       <w:ind w:left="880" w:hanging="220"/>
     </w:pPr>
@@ -9314,7 +9298,7 @@
     <w:next w:val="Normal"/>
     <w:autoRedefine/>
     <w:qFormat/>
-    <w:rsid w:val="00B4292D"/>
+    <w:rsid w:val="007C4A02"/>
     <w:pPr>
       <w:ind w:left="1100" w:hanging="220"/>
     </w:pPr>
@@ -9330,7 +9314,7 @@
     <w:next w:val="Normal"/>
     <w:autoRedefine/>
     <w:qFormat/>
-    <w:rsid w:val="00B4292D"/>
+    <w:rsid w:val="007C4A02"/>
     <w:pPr>
       <w:ind w:left="1320" w:hanging="220"/>
     </w:pPr>
@@ -9346,7 +9330,7 @@
     <w:next w:val="Normal"/>
     <w:autoRedefine/>
     <w:qFormat/>
-    <w:rsid w:val="00B4292D"/>
+    <w:rsid w:val="007C4A02"/>
     <w:pPr>
       <w:ind w:left="1540" w:hanging="220"/>
     </w:pPr>
@@ -9362,7 +9346,7 @@
     <w:next w:val="Normal"/>
     <w:autoRedefine/>
     <w:qFormat/>
-    <w:rsid w:val="00B4292D"/>
+    <w:rsid w:val="007C4A02"/>
     <w:pPr>
       <w:ind w:left="1760" w:hanging="220"/>
     </w:pPr>
@@ -9378,7 +9362,7 @@
     <w:next w:val="Normal"/>
     <w:autoRedefine/>
     <w:qFormat/>
-    <w:rsid w:val="00B4292D"/>
+    <w:rsid w:val="007C4A02"/>
     <w:pPr>
       <w:ind w:left="1980" w:hanging="220"/>
     </w:pPr>
@@ -9391,7 +9375,7 @@
   <w:style w:type="paragraph" w:customStyle="1" w:styleId="IndexLetter">
     <w:name w:val="Index Letter"/>
     <w:basedOn w:val="Normal"/>
-    <w:rsid w:val="00B4292D"/>
+    <w:rsid w:val="007C4A02"/>
     <w:pPr>
       <w:keepNext/>
       <w:keepLines/>
@@ -9411,7 +9395,7 @@
     <w:link w:val="IntenseQuoteChar"/>
     <w:uiPriority w:val="30"/>
     <w:qFormat/>
-    <w:rsid w:val="00B4292D"/>
+    <w:rsid w:val="007C4A02"/>
     <w:pPr>
       <w:pBdr>
         <w:bottom w:val="single" w:sz="4" w:space="4" w:color="4F81BD"/>
@@ -9431,7 +9415,7 @@
     <w:name w:val="Intense Quote Char"/>
     <w:link w:val="IntenseQuote"/>
     <w:uiPriority w:val="30"/>
-    <w:rsid w:val="00B4292D"/>
+    <w:rsid w:val="007C4A02"/>
     <w:rPr>
       <w:b/>
       <w:bCs/>
@@ -9445,7 +9429,7 @@
   <w:style w:type="paragraph" w:styleId="List2">
     <w:name w:val="List 2"/>
     <w:basedOn w:val="Normal"/>
-    <w:rsid w:val="00B4292D"/>
+    <w:rsid w:val="007C4A02"/>
     <w:pPr>
       <w:ind w:left="720" w:hanging="360"/>
     </w:pPr>
@@ -9453,7 +9437,7 @@
   <w:style w:type="paragraph" w:styleId="List3">
     <w:name w:val="List 3"/>
     <w:basedOn w:val="Normal"/>
-    <w:rsid w:val="00B4292D"/>
+    <w:rsid w:val="007C4A02"/>
     <w:pPr>
       <w:ind w:left="1080" w:hanging="360"/>
     </w:pPr>
@@ -9461,7 +9445,7 @@
   <w:style w:type="paragraph" w:styleId="List4">
     <w:name w:val="List 4"/>
     <w:basedOn w:val="Normal"/>
-    <w:rsid w:val="00B4292D"/>
+    <w:rsid w:val="007C4A02"/>
     <w:pPr>
       <w:ind w:left="1440" w:hanging="360"/>
     </w:pPr>
@@ -9469,7 +9453,7 @@
   <w:style w:type="paragraph" w:styleId="List5">
     <w:name w:val="List 5"/>
     <w:basedOn w:val="Normal"/>
-    <w:rsid w:val="00B4292D"/>
+    <w:rsid w:val="007C4A02"/>
     <w:pPr>
       <w:ind w:left="1800" w:hanging="360"/>
     </w:pPr>
@@ -9478,7 +9462,7 @@
     <w:name w:val="List Bullet 2 Indent 2"/>
     <w:basedOn w:val="ListBullet2"/>
     <w:qFormat/>
-    <w:rsid w:val="00B4292D"/>
+    <w:rsid w:val="007C4A02"/>
     <w:pPr>
       <w:numPr>
         <w:numId w:val="28"/>
@@ -9496,7 +9480,7 @@
     <w:name w:val="List Bullet 2 Indent 3"/>
     <w:basedOn w:val="ListBullet2Indent2"/>
     <w:qFormat/>
-    <w:rsid w:val="00B4292D"/>
+    <w:rsid w:val="007C4A02"/>
     <w:pPr>
       <w:numPr>
         <w:numId w:val="35"/>
@@ -9511,7 +9495,7 @@
     <w:name w:val="List Bullet 3"/>
     <w:basedOn w:val="Normal"/>
     <w:qFormat/>
-    <w:rsid w:val="00B4292D"/>
+    <w:rsid w:val="007C4A02"/>
     <w:pPr>
       <w:numPr>
         <w:numId w:val="20"/>
@@ -9527,7 +9511,7 @@
     <w:name w:val="List Bullet 5"/>
     <w:basedOn w:val="Normal"/>
     <w:qFormat/>
-    <w:rsid w:val="00B4292D"/>
+    <w:rsid w:val="007C4A02"/>
     <w:pPr>
       <w:numPr>
         <w:numId w:val="21"/>
@@ -9543,7 +9527,7 @@
     <w:name w:val="List Bullet Indent"/>
     <w:basedOn w:val="ListBullet"/>
     <w:qFormat/>
-    <w:rsid w:val="00B4292D"/>
+    <w:rsid w:val="007C4A02"/>
     <w:pPr>
       <w:numPr>
         <w:numId w:val="30"/>
@@ -9559,7 +9543,7 @@
     <w:name w:val="List Bullet Indent 2"/>
     <w:basedOn w:val="ListBulletIndent"/>
     <w:qFormat/>
-    <w:rsid w:val="00B4292D"/>
+    <w:rsid w:val="007C4A02"/>
     <w:pPr>
       <w:tabs>
         <w:tab w:val="clear" w:pos="1080"/>
@@ -9572,7 +9556,7 @@
     <w:name w:val="List Bullet Indent 3"/>
     <w:basedOn w:val="ListBulletIndent"/>
     <w:qFormat/>
-    <w:rsid w:val="00B4292D"/>
+    <w:rsid w:val="007C4A02"/>
     <w:pPr>
       <w:tabs>
         <w:tab w:val="clear" w:pos="1080"/>
@@ -9585,7 +9569,7 @@
     <w:name w:val="List Bullet Indent 4"/>
     <w:basedOn w:val="ListBullet2"/>
     <w:qFormat/>
-    <w:rsid w:val="00B4292D"/>
+    <w:rsid w:val="007C4A02"/>
     <w:pPr>
       <w:numPr>
         <w:numId w:val="36"/>
@@ -9600,7 +9584,7 @@
   <w:style w:type="paragraph" w:styleId="ListContinue">
     <w:name w:val="List Continue"/>
     <w:basedOn w:val="Normal"/>
-    <w:rsid w:val="00B4292D"/>
+    <w:rsid w:val="007C4A02"/>
     <w:pPr>
       <w:spacing w:after="120"/>
       <w:ind w:left="360"/>
@@ -9609,7 +9593,7 @@
   <w:style w:type="paragraph" w:styleId="ListContinue2">
     <w:name w:val="List Continue 2"/>
     <w:basedOn w:val="Normal"/>
-    <w:rsid w:val="00B4292D"/>
+    <w:rsid w:val="007C4A02"/>
     <w:pPr>
       <w:spacing w:after="120"/>
       <w:ind w:left="720"/>
@@ -9618,7 +9602,7 @@
   <w:style w:type="paragraph" w:styleId="ListContinue3">
     <w:name w:val="List Continue 3"/>
     <w:basedOn w:val="Normal"/>
-    <w:rsid w:val="00B4292D"/>
+    <w:rsid w:val="007C4A02"/>
     <w:pPr>
       <w:spacing w:after="120"/>
       <w:ind w:left="1080"/>
@@ -9627,7 +9611,7 @@
   <w:style w:type="paragraph" w:styleId="ListContinue4">
     <w:name w:val="List Continue 4"/>
     <w:basedOn w:val="Normal"/>
-    <w:rsid w:val="00B4292D"/>
+    <w:rsid w:val="007C4A02"/>
     <w:pPr>
       <w:spacing w:after="120"/>
       <w:ind w:left="1440"/>
@@ -9636,7 +9620,7 @@
   <w:style w:type="paragraph" w:styleId="ListContinue5">
     <w:name w:val="List Continue 5"/>
     <w:basedOn w:val="Normal"/>
-    <w:rsid w:val="00B4292D"/>
+    <w:rsid w:val="007C4A02"/>
     <w:pPr>
       <w:spacing w:after="120"/>
       <w:ind w:left="1800"/>
@@ -9647,7 +9631,7 @@
     <w:basedOn w:val="Normal"/>
     <w:link w:val="ListNumberChar"/>
     <w:qFormat/>
-    <w:rsid w:val="00B4292D"/>
+    <w:rsid w:val="007C4A02"/>
     <w:pPr>
       <w:numPr>
         <w:numId w:val="22"/>
@@ -9664,7 +9648,7 @@
     <w:name w:val="List Number Char"/>
     <w:link w:val="ListNumber"/>
     <w:locked/>
-    <w:rsid w:val="00B4292D"/>
+    <w:rsid w:val="007C4A02"/>
     <w:rPr>
       <w:color w:val="000000" w:themeColor="text1"/>
       <w:sz w:val="22"/>
@@ -9675,7 +9659,7 @@
     <w:name w:val="List Number 2"/>
     <w:basedOn w:val="Normal"/>
     <w:qFormat/>
-    <w:rsid w:val="00B4292D"/>
+    <w:rsid w:val="007C4A02"/>
     <w:pPr>
       <w:numPr>
         <w:numId w:val="23"/>
@@ -9690,7 +9674,7 @@
   <w:style w:type="paragraph" w:styleId="ListNumber4">
     <w:name w:val="List Number 4"/>
     <w:basedOn w:val="Normal"/>
-    <w:rsid w:val="00B4292D"/>
+    <w:rsid w:val="007C4A02"/>
     <w:pPr>
       <w:numPr>
         <w:numId w:val="24"/>
@@ -9706,7 +9690,7 @@
     <w:name w:val="List Number 5"/>
     <w:basedOn w:val="Normal"/>
     <w:qFormat/>
-    <w:rsid w:val="00B4292D"/>
+    <w:rsid w:val="007C4A02"/>
     <w:pPr>
       <w:numPr>
         <w:numId w:val="25"/>
@@ -9720,7 +9704,7 @@
   <w:style w:type="paragraph" w:styleId="MacroText">
     <w:name w:val="macro"/>
     <w:link w:val="MacroTextChar"/>
-    <w:rsid w:val="00B4292D"/>
+    <w:rsid w:val="007C4A02"/>
     <w:pPr>
       <w:tabs>
         <w:tab w:val="left" w:pos="480"/>
@@ -9742,7 +9726,7 @@
     <w:name w:val="Macro Text Char"/>
     <w:basedOn w:val="DefaultParagraphFont"/>
     <w:link w:val="MacroText"/>
-    <w:rsid w:val="00B4292D"/>
+    <w:rsid w:val="007C4A02"/>
     <w:rPr>
       <w:rFonts w:ascii="Courier New" w:hAnsi="Courier New" w:cs="Courier New"/>
     </w:rPr>
@@ -9750,7 +9734,7 @@
   <w:style w:type="paragraph" w:customStyle="1" w:styleId="MenuBox">
     <w:name w:val="Menu Box"/>
     <w:basedOn w:val="Normal"/>
-    <w:rsid w:val="00B4292D"/>
+    <w:rsid w:val="007C4A02"/>
     <w:pPr>
       <w:keepNext/>
       <w:keepLines/>
@@ -9779,7 +9763,7 @@
     <w:name w:val="Message Header"/>
     <w:basedOn w:val="Normal"/>
     <w:link w:val="MessageHeaderChar"/>
-    <w:rsid w:val="00B4292D"/>
+    <w:rsid w:val="007C4A02"/>
     <w:pPr>
       <w:pBdr>
         <w:top w:val="single" w:sz="6" w:space="1" w:color="auto"/>
@@ -9800,7 +9784,7 @@
     <w:name w:val="Message Header Char"/>
     <w:basedOn w:val="DefaultParagraphFont"/>
     <w:link w:val="MessageHeader"/>
-    <w:rsid w:val="00B4292D"/>
+    <w:rsid w:val="007C4A02"/>
     <w:rPr>
       <w:rFonts w:ascii="Arial" w:hAnsi="Arial" w:cs="Arial"/>
       <w:color w:val="000000" w:themeColor="text1"/>
@@ -9813,7 +9797,7 @@
     <w:name w:val="No Spacing"/>
     <w:uiPriority w:val="1"/>
     <w:qFormat/>
-    <w:rsid w:val="00B4292D"/>
+    <w:rsid w:val="007C4A02"/>
     <w:rPr>
       <w:sz w:val="22"/>
       <w:szCs w:val="22"/>
@@ -9823,7 +9807,7 @@
     <w:name w:val="Normal Indent"/>
     <w:basedOn w:val="Normal"/>
     <w:qFormat/>
-    <w:rsid w:val="00B4292D"/>
+    <w:rsid w:val="007C4A02"/>
     <w:pPr>
       <w:ind w:left="720"/>
     </w:pPr>
@@ -9832,7 +9816,7 @@
     <w:name w:val="Note Indent"/>
     <w:basedOn w:val="Note"/>
     <w:qFormat/>
-    <w:rsid w:val="00B4292D"/>
+    <w:rsid w:val="007C4A02"/>
     <w:pPr>
       <w:ind w:left="1080"/>
     </w:pPr>
@@ -9841,7 +9825,7 @@
     <w:name w:val="Note Indent 2"/>
     <w:basedOn w:val="NoteIndent"/>
     <w:qFormat/>
-    <w:rsid w:val="00B4292D"/>
+    <w:rsid w:val="007C4A02"/>
     <w:pPr>
       <w:ind w:left="1440"/>
     </w:pPr>
@@ -9850,7 +9834,7 @@
     <w:name w:val="Note Indent 3"/>
     <w:basedOn w:val="NoteIndent2"/>
     <w:qFormat/>
-    <w:rsid w:val="00B4292D"/>
+    <w:rsid w:val="007C4A02"/>
     <w:pPr>
       <w:ind w:left="1800"/>
     </w:pPr>
@@ -9859,7 +9843,7 @@
     <w:name w:val="Note Indent 4"/>
     <w:basedOn w:val="NoteIndent3"/>
     <w:qFormat/>
-    <w:rsid w:val="00B4292D"/>
+    <w:rsid w:val="007C4A02"/>
     <w:pPr>
       <w:ind w:left="2160"/>
     </w:pPr>
@@ -9868,7 +9852,7 @@
     <w:name w:val="Note List Bullet"/>
     <w:basedOn w:val="Normal"/>
     <w:qFormat/>
-    <w:rsid w:val="00B4292D"/>
+    <w:rsid w:val="007C4A02"/>
     <w:pPr>
       <w:numPr>
         <w:numId w:val="32"/>
@@ -9880,7 +9864,7 @@
     <w:name w:val="Plain Text"/>
     <w:basedOn w:val="Normal"/>
     <w:link w:val="PlainTextChar"/>
-    <w:rsid w:val="00B4292D"/>
+    <w:rsid w:val="007C4A02"/>
     <w:rPr>
       <w:rFonts w:ascii="Courier New" w:hAnsi="Courier New" w:cs="Courier New"/>
       <w:sz w:val="20"/>
@@ -9891,7 +9875,7 @@
     <w:name w:val="Plain Text Char"/>
     <w:basedOn w:val="DefaultParagraphFont"/>
     <w:link w:val="PlainText"/>
-    <w:rsid w:val="00B4292D"/>
+    <w:rsid w:val="007C4A02"/>
     <w:rPr>
       <w:rFonts w:ascii="Courier New" w:hAnsi="Courier New" w:cs="Courier New"/>
       <w:color w:val="000000" w:themeColor="text1"/>
@@ -9904,7 +9888,7 @@
     <w:link w:val="QuoteChar"/>
     <w:uiPriority w:val="29"/>
     <w:qFormat/>
-    <w:rsid w:val="00B4292D"/>
+    <w:rsid w:val="007C4A02"/>
     <w:rPr>
       <w:i/>
       <w:iCs/>
@@ -9915,7 +9899,7 @@
     <w:name w:val="Quote Char"/>
     <w:link w:val="Quote"/>
     <w:uiPriority w:val="29"/>
-    <w:rsid w:val="00B4292D"/>
+    <w:rsid w:val="007C4A02"/>
     <w:rPr>
       <w:i/>
       <w:iCs/>
@@ -9929,13 +9913,13 @@
     <w:basedOn w:val="Normal"/>
     <w:next w:val="Normal"/>
     <w:link w:val="SalutationChar"/>
-    <w:rsid w:val="00B4292D"/>
+    <w:rsid w:val="007C4A02"/>
   </w:style>
   <w:style w:type="character" w:customStyle="1" w:styleId="SalutationChar">
     <w:name w:val="Salutation Char"/>
     <w:basedOn w:val="DefaultParagraphFont"/>
     <w:link w:val="Salutation"/>
-    <w:rsid w:val="00B4292D"/>
+    <w:rsid w:val="007C4A02"/>
     <w:rPr>
       <w:color w:val="000000" w:themeColor="text1"/>
       <w:sz w:val="22"/>
@@ -9946,13 +9930,13 @@
     <w:name w:val="Signature"/>
     <w:basedOn w:val="Normal"/>
     <w:link w:val="SignatureChar"/>
-    <w:rsid w:val="00B4292D"/>
+    <w:rsid w:val="007C4A02"/>
   </w:style>
   <w:style w:type="character" w:customStyle="1" w:styleId="SignatureChar">
     <w:name w:val="Signature Char"/>
     <w:basedOn w:val="DefaultParagraphFont"/>
     <w:link w:val="Signature"/>
-    <w:rsid w:val="00B4292D"/>
+    <w:rsid w:val="007C4A02"/>
     <w:rPr>
       <w:color w:val="000000" w:themeColor="text1"/>
       <w:sz w:val="22"/>
@@ -9962,7 +9946,7 @@
   <w:style w:type="character" w:styleId="Strong">
     <w:name w:val="Strong"/>
     <w:qFormat/>
-    <w:rsid w:val="00B4292D"/>
+    <w:rsid w:val="007C4A02"/>
     <w:rPr>
       <w:b/>
       <w:bCs/>
@@ -9972,7 +9956,7 @@
     <w:name w:val="Table Note"/>
     <w:basedOn w:val="TableText"/>
     <w:qFormat/>
-    <w:rsid w:val="00B4292D"/>
+    <w:rsid w:val="007C4A02"/>
     <w:pPr>
       <w:ind w:left="533" w:hanging="533"/>
     </w:pPr>
@@ -9981,7 +9965,7 @@
     <w:name w:val="Table Caution"/>
     <w:basedOn w:val="TableNote"/>
     <w:qFormat/>
-    <w:rsid w:val="00B4292D"/>
+    <w:rsid w:val="007C4A02"/>
     <w:pPr>
       <w:ind w:left="720" w:hanging="720"/>
     </w:pPr>
@@ -9993,7 +9977,7 @@
     <w:name w:val="Table List Bullet"/>
     <w:basedOn w:val="ListBullet"/>
     <w:qFormat/>
-    <w:rsid w:val="00B4292D"/>
+    <w:rsid w:val="007C4A02"/>
     <w:pPr>
       <w:numPr>
         <w:numId w:val="38"/>
@@ -10010,7 +9994,7 @@
     <w:name w:val="Table List Bullet 2"/>
     <w:basedOn w:val="TableListBullet"/>
     <w:qFormat/>
-    <w:rsid w:val="00B4292D"/>
+    <w:rsid w:val="007C4A02"/>
     <w:pPr>
       <w:numPr>
         <w:numId w:val="33"/>
@@ -10021,7 +10005,7 @@
     <w:name w:val="table of authorities"/>
     <w:basedOn w:val="Normal"/>
     <w:next w:val="Normal"/>
-    <w:rsid w:val="00B4292D"/>
+    <w:rsid w:val="007C4A02"/>
     <w:pPr>
       <w:ind w:left="220" w:hanging="220"/>
     </w:pPr>
@@ -10030,7 +10014,7 @@
     <w:name w:val="toa heading"/>
     <w:basedOn w:val="Normal"/>
     <w:next w:val="Normal"/>
-    <w:rsid w:val="00B4292D"/>
+    <w:rsid w:val="007C4A02"/>
     <w:pPr>
       <w:spacing w:before="120"/>
     </w:pPr>
@@ -10047,7 +10031,7 @@
     <w:basedOn w:val="BodyText"/>
     <w:autoRedefine/>
     <w:qFormat/>
-    <w:rsid w:val="00B4292D"/>
+    <w:rsid w:val="007C4A02"/>
     <w:pPr>
       <w:keepNext/>
       <w:keepLines/>
@@ -10063,7 +10047,7 @@
     <w:name w:val="Caution Indent 4"/>
     <w:basedOn w:val="CautionIndent3"/>
     <w:qFormat/>
-    <w:rsid w:val="00B4292D"/>
+    <w:rsid w:val="007C4A02"/>
     <w:pPr>
       <w:ind w:left="2347"/>
     </w:pPr>
@@ -10072,7 +10056,7 @@
     <w:name w:val="List Bullet 2 Indent"/>
     <w:basedOn w:val="ListBullet2"/>
     <w:qFormat/>
-    <w:rsid w:val="00B4292D"/>
+    <w:rsid w:val="007C4A02"/>
     <w:pPr>
       <w:numPr>
         <w:numId w:val="34"/>
@@ -10273,7 +10257,7 @@
   <w:style w:type="paragraph" w:default="1" w:styleId="Normal">
     <w:name w:val="Normal"/>
     <w:qFormat/>
-    <w:rsid w:val="00B4292D"/>
+    <w:rsid w:val="007C4A02"/>
     <w:rPr>
       <w:color w:val="000000" w:themeColor="text1"/>
       <w:sz w:val="22"/>
@@ -10288,7 +10272,7 @@
     <w:autoRedefine/>
     <w:uiPriority w:val="9"/>
     <w:qFormat/>
-    <w:rsid w:val="00B4292D"/>
+    <w:rsid w:val="007C4A02"/>
     <w:pPr>
       <w:keepNext/>
       <w:keepLines/>
@@ -10321,7 +10305,7 @@
     <w:autoRedefine/>
     <w:uiPriority w:val="9"/>
     <w:qFormat/>
-    <w:rsid w:val="00B4292D"/>
+    <w:rsid w:val="007C4A02"/>
     <w:pPr>
       <w:keepNext/>
       <w:keepLines/>
@@ -10355,7 +10339,7 @@
     <w:autoRedefine/>
     <w:uiPriority w:val="9"/>
     <w:qFormat/>
-    <w:rsid w:val="00B4292D"/>
+    <w:rsid w:val="007C4A02"/>
     <w:pPr>
       <w:keepNext/>
       <w:keepLines/>
@@ -10388,7 +10372,7 @@
     <w:autoRedefine/>
     <w:uiPriority w:val="9"/>
     <w:qFormat/>
-    <w:rsid w:val="00B4292D"/>
+    <w:rsid w:val="007C4A02"/>
     <w:pPr>
       <w:keepNext/>
       <w:keepLines/>
@@ -10421,7 +10405,7 @@
     <w:autoRedefine/>
     <w:uiPriority w:val="9"/>
     <w:qFormat/>
-    <w:rsid w:val="00B4292D"/>
+    <w:rsid w:val="007C4A02"/>
     <w:pPr>
       <w:keepNext/>
       <w:keepLines/>
@@ -10455,7 +10439,7 @@
     <w:autoRedefine/>
     <w:uiPriority w:val="9"/>
     <w:qFormat/>
-    <w:rsid w:val="00B4292D"/>
+    <w:rsid w:val="007C4A02"/>
     <w:pPr>
       <w:keepNext/>
       <w:keepLines/>
@@ -10486,7 +10470,7 @@
     <w:autoRedefine/>
     <w:uiPriority w:val="9"/>
     <w:qFormat/>
-    <w:rsid w:val="00B4292D"/>
+    <w:rsid w:val="007C4A02"/>
     <w:pPr>
       <w:keepNext/>
       <w:keepLines/>
@@ -10517,7 +10501,7 @@
     <w:autoRedefine/>
     <w:uiPriority w:val="9"/>
     <w:qFormat/>
-    <w:rsid w:val="00B4292D"/>
+    <w:rsid w:val="007C4A02"/>
     <w:pPr>
       <w:keepNext/>
       <w:keepLines/>
@@ -10547,7 +10531,7 @@
     <w:link w:val="Heading9Char"/>
     <w:autoRedefine/>
     <w:qFormat/>
-    <w:rsid w:val="00B4292D"/>
+    <w:rsid w:val="007C4A02"/>
     <w:pPr>
       <w:numPr>
         <w:ilvl w:val="8"/>
@@ -10571,7 +10555,7 @@
     <w:uiPriority w:val="1"/>
     <w:semiHidden/>
     <w:unhideWhenUsed/>
-    <w:rsid w:val="00B4292D"/>
+    <w:rsid w:val="007C4A02"/>
   </w:style>
   <w:style w:type="table" w:default="1" w:styleId="TableNormal">
     <w:name w:val="Normal Table"/>
@@ -10593,7 +10577,7 @@
     <w:uiPriority w:val="99"/>
     <w:semiHidden/>
     <w:unhideWhenUsed/>
-    <w:rsid w:val="00B4292D"/>
+    <w:rsid w:val="007C4A02"/>
   </w:style>
   <w:style w:type="paragraph" w:customStyle="1" w:styleId="capture">
     <w:name w:val="capture"/>
@@ -10637,7 +10621,7 @@
   </w:style>
   <w:style w:type="character" w:styleId="FollowedHyperlink">
     <w:name w:val="FollowedHyperlink"/>
-    <w:rsid w:val="00B4292D"/>
+    <w:rsid w:val="007C4A02"/>
     <w:rPr>
       <w:color w:val="800080"/>
       <w:u w:val="single"/>
@@ -10648,7 +10632,7 @@
     <w:basedOn w:val="Normal"/>
     <w:link w:val="HeaderChar"/>
     <w:qFormat/>
-    <w:rsid w:val="00B4292D"/>
+    <w:rsid w:val="007C4A02"/>
     <w:pPr>
       <w:tabs>
         <w:tab w:val="center" w:pos="4680"/>
@@ -10665,7 +10649,7 @@
   <w:style w:type="character" w:styleId="Hyperlink">
     <w:name w:val="Hyperlink"/>
     <w:uiPriority w:val="99"/>
-    <w:rsid w:val="00B4292D"/>
+    <w:rsid w:val="007C4A02"/>
     <w:rPr>
       <w:color w:val="0000FF"/>
       <w:u w:val="single"/>
@@ -10673,7 +10657,7 @@
   </w:style>
   <w:style w:type="character" w:styleId="LineNumber">
     <w:name w:val="line number"/>
-    <w:rsid w:val="00B4292D"/>
+    <w:rsid w:val="007C4A02"/>
     <w:rPr>
       <w:sz w:val="20"/>
     </w:rPr>
@@ -10699,7 +10683,7 @@
     <w:link w:val="TitleChar"/>
     <w:autoRedefine/>
     <w:qFormat/>
-    <w:rsid w:val="00B4292D"/>
+    <w:rsid w:val="007C4A02"/>
     <w:pPr>
       <w:spacing w:after="360"/>
       <w:jc w:val="center"/>
@@ -10719,7 +10703,7 @@
     <w:basedOn w:val="Title"/>
     <w:autoRedefine/>
     <w:qFormat/>
-    <w:rsid w:val="00B4292D"/>
+    <w:rsid w:val="007C4A02"/>
     <w:rPr>
       <w:sz w:val="28"/>
     </w:rPr>
@@ -10728,7 +10712,7 @@
     <w:name w:val="Table Heading"/>
     <w:basedOn w:val="TableText"/>
     <w:qFormat/>
-    <w:rsid w:val="00B4292D"/>
+    <w:rsid w:val="007C4A02"/>
     <w:pPr>
       <w:keepNext/>
       <w:keepLines/>
@@ -10746,7 +10730,7 @@
     <w:name w:val="Table Text"/>
     <w:link w:val="TableTextChar"/>
     <w:qFormat/>
-    <w:rsid w:val="00B4292D"/>
+    <w:rsid w:val="007C4A02"/>
     <w:pPr>
       <w:overflowPunct w:val="0"/>
       <w:autoSpaceDE w:val="0"/>
@@ -10797,7 +10781,7 @@
     <w:autoRedefine/>
     <w:uiPriority w:val="39"/>
     <w:qFormat/>
-    <w:rsid w:val="00B4292D"/>
+    <w:rsid w:val="007C4A02"/>
     <w:pPr>
       <w:keepNext/>
       <w:keepLines/>
@@ -10819,7 +10803,7 @@
     <w:autoRedefine/>
     <w:uiPriority w:val="39"/>
     <w:qFormat/>
-    <w:rsid w:val="00B4292D"/>
+    <w:rsid w:val="007C4A02"/>
     <w:pPr>
       <w:tabs>
         <w:tab w:val="left" w:pos="1080"/>
@@ -10842,7 +10826,7 @@
     <w:autoRedefine/>
     <w:uiPriority w:val="39"/>
     <w:qFormat/>
-    <w:rsid w:val="00B4292D"/>
+    <w:rsid w:val="007C4A02"/>
     <w:pPr>
       <w:tabs>
         <w:tab w:val="left" w:pos="1627"/>
@@ -10932,7 +10916,7 @@
     <w:basedOn w:val="Normal"/>
     <w:link w:val="FooterChar"/>
     <w:qFormat/>
-    <w:rsid w:val="00B4292D"/>
+    <w:rsid w:val="007C4A02"/>
     <w:pPr>
       <w:tabs>
         <w:tab w:val="center" w:pos="4680"/>
@@ -10949,7 +10933,7 @@
   <w:style w:type="character" w:styleId="PageNumber">
     <w:name w:val="page number"/>
     <w:basedOn w:val="DefaultParagraphFont"/>
-    <w:rsid w:val="00B4292D"/>
+    <w:rsid w:val="007C4A02"/>
   </w:style>
   <w:style w:type="character" w:customStyle="1" w:styleId="TextItalics">
     <w:name w:val="Text Italics"/>
@@ -10961,7 +10945,7 @@
   <w:style w:type="table" w:styleId="TableGrid">
     <w:name w:val="Table Grid"/>
     <w:basedOn w:val="TableNormal"/>
-    <w:rsid w:val="00B4292D"/>
+    <w:rsid w:val="007C4A02"/>
     <w:tblPr>
       <w:tblBorders>
         <w:top w:val="single" w:sz="4" w:space="0" w:color="auto"/>
@@ -10995,7 +10979,7 @@
     <w:autoRedefine/>
     <w:uiPriority w:val="39"/>
     <w:qFormat/>
-    <w:rsid w:val="00B4292D"/>
+    <w:rsid w:val="007C4A02"/>
     <w:pPr>
       <w:tabs>
         <w:tab w:val="left" w:pos="3060"/>
@@ -11136,7 +11120,7 @@
     <w:name w:val="List Bullet 4"/>
     <w:basedOn w:val="Normal"/>
     <w:qFormat/>
-    <w:rsid w:val="00B4292D"/>
+    <w:rsid w:val="007C4A02"/>
     <w:pPr>
       <w:numPr>
         <w:numId w:val="29"/>
@@ -11262,7 +11246,7 @@
     <w:basedOn w:val="Normal"/>
     <w:next w:val="Normal"/>
     <w:qFormat/>
-    <w:rsid w:val="00B4292D"/>
+    <w:rsid w:val="007C4A02"/>
     <w:pPr>
       <w:keepNext/>
       <w:keepLines/>
@@ -11311,7 +11295,7 @@
     <w:autoRedefine/>
     <w:uiPriority w:val="99"/>
     <w:qFormat/>
-    <w:rsid w:val="00B4292D"/>
+    <w:rsid w:val="007C4A02"/>
     <w:pPr>
       <w:tabs>
         <w:tab w:val="right" w:leader="dot" w:pos="9350"/>
@@ -11358,7 +11342,7 @@
     <w:autoRedefine/>
     <w:uiPriority w:val="39"/>
     <w:qFormat/>
-    <w:rsid w:val="00B4292D"/>
+    <w:rsid w:val="007C4A02"/>
     <w:pPr>
       <w:tabs>
         <w:tab w:val="left" w:pos="3960"/>
@@ -11380,7 +11364,7 @@
     <w:autoRedefine/>
     <w:uiPriority w:val="39"/>
     <w:qFormat/>
-    <w:rsid w:val="00B4292D"/>
+    <w:rsid w:val="007C4A02"/>
     <w:pPr>
       <w:tabs>
         <w:tab w:val="left" w:pos="5220"/>
@@ -11402,7 +11386,7 @@
     <w:autoRedefine/>
     <w:uiPriority w:val="39"/>
     <w:qFormat/>
-    <w:rsid w:val="00B4292D"/>
+    <w:rsid w:val="007C4A02"/>
     <w:pPr>
       <w:tabs>
         <w:tab w:val="left" w:leader="dot" w:pos="6660"/>
@@ -11424,7 +11408,7 @@
     <w:autoRedefine/>
     <w:uiPriority w:val="39"/>
     <w:qFormat/>
-    <w:rsid w:val="00B4292D"/>
+    <w:rsid w:val="007C4A02"/>
     <w:pPr>
       <w:tabs>
         <w:tab w:val="left" w:pos="8100"/>
@@ -11446,7 +11430,7 @@
     <w:autoRedefine/>
     <w:uiPriority w:val="39"/>
     <w:qFormat/>
-    <w:rsid w:val="00B4292D"/>
+    <w:rsid w:val="007C4A02"/>
     <w:pPr>
       <w:tabs>
         <w:tab w:val="right" w:leader="dot" w:pos="9350"/>
@@ -11465,7 +11449,7 @@
     <w:link w:val="BodyTextChar"/>
     <w:uiPriority w:val="99"/>
     <w:qFormat/>
-    <w:rsid w:val="00B4292D"/>
+    <w:rsid w:val="007C4A02"/>
     <w:pPr>
       <w:spacing w:before="120" w:after="120"/>
     </w:pPr>
@@ -11479,7 +11463,7 @@
     <w:name w:val="Body Text Char"/>
     <w:link w:val="BodyText"/>
     <w:uiPriority w:val="99"/>
-    <w:rsid w:val="00B4292D"/>
+    <w:rsid w:val="007C4A02"/>
     <w:rPr>
       <w:rFonts w:eastAsia="Batang"/>
       <w:color w:val="000000" w:themeColor="text1"/>
@@ -11491,7 +11475,7 @@
   <w:style w:type="character" w:customStyle="1" w:styleId="FooterChar">
     <w:name w:val="Footer Char"/>
     <w:link w:val="Footer"/>
-    <w:rsid w:val="00B4292D"/>
+    <w:rsid w:val="007C4A02"/>
     <w:rPr>
       <w:rFonts w:eastAsia="Batang"/>
       <w:color w:val="000000" w:themeColor="text1"/>
@@ -11501,7 +11485,7 @@
   <w:style w:type="paragraph" w:styleId="BlockText">
     <w:name w:val="Block Text"/>
     <w:basedOn w:val="Normal"/>
-    <w:rsid w:val="00B4292D"/>
+    <w:rsid w:val="007C4A02"/>
     <w:pPr>
       <w:spacing w:after="120"/>
       <w:ind w:left="1440" w:right="1440"/>
@@ -11511,7 +11495,7 @@
     <w:name w:val="Balloon Text"/>
     <w:basedOn w:val="Normal"/>
     <w:link w:val="BalloonTextChar"/>
-    <w:rsid w:val="00B4292D"/>
+    <w:rsid w:val="007C4A02"/>
     <w:rPr>
       <w:rFonts w:ascii="Tahoma" w:hAnsi="Tahoma" w:cs="Tahoma"/>
       <w:sz w:val="16"/>
@@ -11522,7 +11506,7 @@
     <w:name w:val="Balloon Text Char"/>
     <w:basedOn w:val="DefaultParagraphFont"/>
     <w:link w:val="BalloonText"/>
-    <w:rsid w:val="00B4292D"/>
+    <w:rsid w:val="007C4A02"/>
     <w:rPr>
       <w:rFonts w:ascii="Tahoma" w:hAnsi="Tahoma" w:cs="Tahoma"/>
       <w:color w:val="000000" w:themeColor="text1"/>
@@ -11570,7 +11554,7 @@
   <w:style w:type="character" w:customStyle="1" w:styleId="TitleChar">
     <w:name w:val="Title Char"/>
     <w:link w:val="Title"/>
-    <w:rsid w:val="00B4292D"/>
+    <w:rsid w:val="007C4A02"/>
     <w:rPr>
       <w:rFonts w:ascii="Arial" w:hAnsi="Arial"/>
       <w:b/>
@@ -11586,7 +11570,7 @@
     <w:basedOn w:val="Normal"/>
     <w:link w:val="ListBulletChar"/>
     <w:qFormat/>
-    <w:rsid w:val="00B4292D"/>
+    <w:rsid w:val="007C4A02"/>
     <w:pPr>
       <w:numPr>
         <w:numId w:val="15"/>
@@ -11602,7 +11586,7 @@
   <w:style w:type="paragraph" w:styleId="NormalWeb">
     <w:name w:val="Normal (Web)"/>
     <w:basedOn w:val="Normal"/>
-    <w:rsid w:val="00B4292D"/>
+    <w:rsid w:val="007C4A02"/>
     <w:rPr>
       <w:sz w:val="24"/>
       <w:szCs w:val="24"/>
@@ -11626,7 +11610,7 @@
     <w:name w:val="Heading 1 Char"/>
     <w:link w:val="Heading1"/>
     <w:uiPriority w:val="9"/>
-    <w:rsid w:val="00B4292D"/>
+    <w:rsid w:val="007C4A02"/>
     <w:rPr>
       <w:rFonts w:ascii="Arial" w:eastAsia="Batang" w:hAnsi="Arial" w:cs="Arial"/>
       <w:b/>
@@ -11642,7 +11626,7 @@
     <w:name w:val="Heading 2 Char"/>
     <w:link w:val="Heading2"/>
     <w:uiPriority w:val="9"/>
-    <w:rsid w:val="00B4292D"/>
+    <w:rsid w:val="007C4A02"/>
     <w:rPr>
       <w:rFonts w:ascii="Arial" w:eastAsia="Batang" w:hAnsi="Arial" w:cs="Arial"/>
       <w:b/>
@@ -11687,7 +11671,7 @@
     <w:name w:val="Body Text 6"/>
     <w:basedOn w:val="BodyText4"/>
     <w:qFormat/>
-    <w:rsid w:val="00B4292D"/>
+    <w:rsid w:val="007C4A02"/>
     <w:pPr>
       <w:spacing w:before="0" w:after="0"/>
       <w:ind w:left="1800"/>
@@ -11707,7 +11691,7 @@
     <w:basedOn w:val="Normal"/>
     <w:link w:val="BodyTextIndentChar"/>
     <w:qFormat/>
-    <w:rsid w:val="00B4292D"/>
+    <w:rsid w:val="007C4A02"/>
     <w:pPr>
       <w:spacing w:before="120" w:after="120"/>
       <w:ind w:left="360"/>
@@ -11721,7 +11705,7 @@
   <w:style w:type="character" w:customStyle="1" w:styleId="BodyTextIndentChar">
     <w:name w:val="Body Text Indent Char"/>
     <w:link w:val="BodyTextIndent"/>
-    <w:rsid w:val="00B4292D"/>
+    <w:rsid w:val="007C4A02"/>
     <w:rPr>
       <w:rFonts w:eastAsia="Batang"/>
       <w:color w:val="000000" w:themeColor="text1"/>
@@ -11738,7 +11722,7 @@
   </w:style>
   <w:style w:type="character" w:styleId="CommentReference">
     <w:name w:val="annotation reference"/>
-    <w:rsid w:val="00B4292D"/>
+    <w:rsid w:val="007C4A02"/>
     <w:rPr>
       <w:sz w:val="16"/>
       <w:szCs w:val="16"/>
@@ -11748,7 +11732,7 @@
     <w:name w:val="annotation text"/>
     <w:basedOn w:val="Normal"/>
     <w:link w:val="CommentTextChar"/>
-    <w:rsid w:val="00B4292D"/>
+    <w:rsid w:val="007C4A02"/>
     <w:rPr>
       <w:sz w:val="20"/>
       <w:szCs w:val="20"/>
@@ -11758,7 +11742,7 @@
     <w:name w:val="Comment Text Char"/>
     <w:basedOn w:val="DefaultParagraphFont"/>
     <w:link w:val="CommentText"/>
-    <w:rsid w:val="00B4292D"/>
+    <w:rsid w:val="007C4A02"/>
     <w:rPr>
       <w:color w:val="000000" w:themeColor="text1"/>
     </w:rPr>
@@ -11768,7 +11752,7 @@
     <w:basedOn w:val="CommentText"/>
     <w:next w:val="CommentText"/>
     <w:link w:val="CommentSubjectChar"/>
-    <w:rsid w:val="00B4292D"/>
+    <w:rsid w:val="007C4A02"/>
     <w:rPr>
       <w:b/>
       <w:bCs/>
@@ -11778,7 +11762,7 @@
     <w:name w:val="Comment Subject Char"/>
     <w:basedOn w:val="CommentTextChar"/>
     <w:link w:val="CommentSubject"/>
-    <w:rsid w:val="00B4292D"/>
+    <w:rsid w:val="007C4A02"/>
     <w:rPr>
       <w:b/>
       <w:bCs/>
@@ -11797,7 +11781,7 @@
     <w:name w:val="footnote text"/>
     <w:basedOn w:val="Normal"/>
     <w:link w:val="FootnoteTextChar"/>
-    <w:rsid w:val="00B4292D"/>
+    <w:rsid w:val="007C4A02"/>
     <w:rPr>
       <w:sz w:val="20"/>
       <w:szCs w:val="20"/>
@@ -11807,7 +11791,7 @@
     <w:name w:val="Footnote Text Char"/>
     <w:basedOn w:val="DefaultParagraphFont"/>
     <w:link w:val="FootnoteText"/>
-    <w:rsid w:val="00B4292D"/>
+    <w:rsid w:val="007C4A02"/>
     <w:rPr>
       <w:color w:val="000000" w:themeColor="text1"/>
     </w:rPr>
@@ -11816,7 +11800,7 @@
     <w:name w:val="Header Char"/>
     <w:basedOn w:val="DefaultParagraphFont"/>
     <w:link w:val="Header"/>
-    <w:rsid w:val="00B4292D"/>
+    <w:rsid w:val="007C4A02"/>
     <w:rPr>
       <w:rFonts w:eastAsia="Batang"/>
       <w:color w:val="000000" w:themeColor="text1"/>
@@ -11827,7 +11811,7 @@
     <w:name w:val="Heading 3 Char"/>
     <w:link w:val="Heading3"/>
     <w:uiPriority w:val="9"/>
-    <w:rsid w:val="00B4292D"/>
+    <w:rsid w:val="007C4A02"/>
     <w:rPr>
       <w:rFonts w:ascii="Arial" w:eastAsia="Batang" w:hAnsi="Arial" w:cs="Arial"/>
       <w:b/>
@@ -11842,7 +11826,7 @@
     <w:name w:val="Heading 4 Char"/>
     <w:link w:val="Heading4"/>
     <w:uiPriority w:val="9"/>
-    <w:rsid w:val="00B4292D"/>
+    <w:rsid w:val="007C4A02"/>
     <w:rPr>
       <w:rFonts w:ascii="Arial" w:eastAsia="Batang" w:hAnsi="Arial"/>
       <w:b/>
@@ -11870,7 +11854,7 @@
     <w:autoRedefine/>
     <w:uiPriority w:val="99"/>
     <w:qFormat/>
-    <w:rsid w:val="00B4292D"/>
+    <w:rsid w:val="007C4A02"/>
     <w:pPr>
       <w:ind w:left="220" w:hanging="220"/>
     </w:pPr>
@@ -11887,7 +11871,7 @@
     <w:autoRedefine/>
     <w:uiPriority w:val="99"/>
     <w:qFormat/>
-    <w:rsid w:val="00B4292D"/>
+    <w:rsid w:val="007C4A02"/>
     <w:pPr>
       <w:keepNext/>
       <w:keepLines/>
@@ -11946,7 +11930,7 @@
   <w:style w:type="paragraph" w:styleId="List">
     <w:name w:val="List"/>
     <w:basedOn w:val="Normal"/>
-    <w:rsid w:val="00B4292D"/>
+    <w:rsid w:val="007C4A02"/>
     <w:pPr>
       <w:ind w:left="360" w:hanging="360"/>
     </w:pPr>
@@ -11955,7 +11939,7 @@
     <w:name w:val="List Bullet Char"/>
     <w:link w:val="ListBullet"/>
     <w:locked/>
-    <w:rsid w:val="00B4292D"/>
+    <w:rsid w:val="007C4A02"/>
     <w:rPr>
       <w:color w:val="000000" w:themeColor="text1"/>
       <w:sz w:val="22"/>
@@ -11967,7 +11951,7 @@
     <w:basedOn w:val="Normal"/>
     <w:link w:val="ListBullet2Char"/>
     <w:qFormat/>
-    <w:rsid w:val="00B4292D"/>
+    <w:rsid w:val="007C4A02"/>
     <w:pPr>
       <w:numPr>
         <w:numId w:val="16"/>
@@ -11982,7 +11966,7 @@
     <w:name w:val="List Bullet 2 Char"/>
     <w:link w:val="ListBullet2"/>
     <w:locked/>
-    <w:rsid w:val="00B4292D"/>
+    <w:rsid w:val="007C4A02"/>
     <w:rPr>
       <w:color w:val="000000" w:themeColor="text1"/>
       <w:sz w:val="22"/>
@@ -11992,7 +11976,7 @@
   <w:style w:type="paragraph" w:styleId="ListNumber3">
     <w:name w:val="List Number 3"/>
     <w:basedOn w:val="Normal"/>
-    <w:rsid w:val="00B4292D"/>
+    <w:rsid w:val="007C4A02"/>
     <w:pPr>
       <w:numPr>
         <w:numId w:val="31"/>
@@ -12009,7 +11993,7 @@
     <w:basedOn w:val="Normal"/>
     <w:uiPriority w:val="34"/>
     <w:qFormat/>
-    <w:rsid w:val="00B4292D"/>
+    <w:rsid w:val="007C4A02"/>
     <w:pPr>
       <w:ind w:left="720"/>
     </w:pPr>
@@ -12051,7 +12035,7 @@
     <w:basedOn w:val="Normal"/>
     <w:link w:val="NoteChar"/>
     <w:qFormat/>
-    <w:rsid w:val="00B4292D"/>
+    <w:rsid w:val="007C4A02"/>
     <w:pPr>
       <w:spacing w:before="120" w:after="120"/>
       <w:ind w:left="720" w:hanging="720"/>
@@ -12065,7 +12049,7 @@
   <w:style w:type="character" w:customStyle="1" w:styleId="NoteChar">
     <w:name w:val="Note Char"/>
     <w:link w:val="Note"/>
-    <w:rsid w:val="00B4292D"/>
+    <w:rsid w:val="007C4A02"/>
     <w:rPr>
       <w:rFonts w:eastAsia="Batang" w:cs="Arial"/>
       <w:color w:val="000000" w:themeColor="text1"/>
@@ -12100,7 +12084,7 @@
     <w:name w:val="VA Seal"/>
     <w:basedOn w:val="Normal"/>
     <w:qFormat/>
-    <w:rsid w:val="00B4292D"/>
+    <w:rsid w:val="007C4A02"/>
     <w:pPr>
       <w:spacing w:before="960" w:after="960"/>
       <w:jc w:val="center"/>
@@ -12132,7 +12116,7 @@
     <w:basedOn w:val="Normal"/>
     <w:autoRedefine/>
     <w:qFormat/>
-    <w:rsid w:val="00B4292D"/>
+    <w:rsid w:val="007C4A02"/>
     <w:pPr>
       <w:keepNext/>
       <w:keepLines/>
@@ -12151,7 +12135,7 @@
     <w:basedOn w:val="Normal"/>
     <w:autoRedefine/>
     <w:qFormat/>
-    <w:rsid w:val="00B4292D"/>
+    <w:rsid w:val="007C4A02"/>
     <w:pPr>
       <w:keepNext/>
       <w:keepLines/>
@@ -12169,7 +12153,7 @@
     <w:basedOn w:val="Normal"/>
     <w:autoRedefine/>
     <w:qFormat/>
-    <w:rsid w:val="00B4292D"/>
+    <w:rsid w:val="007C4A02"/>
     <w:pPr>
       <w:keepNext/>
       <w:keepLines/>
@@ -12189,7 +12173,7 @@
     <w:uiPriority w:val="37"/>
     <w:semiHidden/>
     <w:unhideWhenUsed/>
-    <w:rsid w:val="00B4292D"/>
+    <w:rsid w:val="007C4A02"/>
   </w:style>
   <w:style w:type="paragraph" w:styleId="BodyText2">
     <w:name w:val="Body Text 2"/>
@@ -12197,7 +12181,7 @@
     <w:link w:val="BodyText2Char"/>
     <w:uiPriority w:val="99"/>
     <w:qFormat/>
-    <w:rsid w:val="00B4292D"/>
+    <w:rsid w:val="007C4A02"/>
     <w:pPr>
       <w:spacing w:before="120" w:after="120"/>
       <w:ind w:left="360"/>
@@ -12212,7 +12196,7 @@
     <w:name w:val="Body Text 2 Char"/>
     <w:link w:val="BodyText2"/>
     <w:uiPriority w:val="99"/>
-    <w:rsid w:val="00B4292D"/>
+    <w:rsid w:val="007C4A02"/>
     <w:rPr>
       <w:rFonts w:eastAsia="Batang"/>
       <w:color w:val="000000" w:themeColor="text1"/>
@@ -12226,7 +12210,7 @@
     <w:basedOn w:val="Normal"/>
     <w:link w:val="BodyText3Char"/>
     <w:qFormat/>
-    <w:rsid w:val="00B4292D"/>
+    <w:rsid w:val="007C4A02"/>
     <w:pPr>
       <w:spacing w:before="120" w:after="120"/>
       <w:ind w:left="720"/>
@@ -12239,7 +12223,7 @@
   <w:style w:type="character" w:customStyle="1" w:styleId="BodyText3Char">
     <w:name w:val="Body Text 3 Char"/>
     <w:link w:val="BodyText3"/>
-    <w:rsid w:val="00B4292D"/>
+    <w:rsid w:val="007C4A02"/>
     <w:rPr>
       <w:rFonts w:eastAsia="Batang"/>
       <w:color w:val="000000" w:themeColor="text1"/>
@@ -12252,7 +12236,7 @@
     <w:name w:val="Body Text 4"/>
     <w:basedOn w:val="BodyText3"/>
     <w:qFormat/>
-    <w:rsid w:val="00B4292D"/>
+    <w:rsid w:val="007C4A02"/>
     <w:pPr>
       <w:ind w:left="1080"/>
     </w:pPr>
@@ -12265,7 +12249,7 @@
     <w:name w:val="Body Text 5"/>
     <w:basedOn w:val="BodyText4"/>
     <w:qFormat/>
-    <w:rsid w:val="00B4292D"/>
+    <w:rsid w:val="007C4A02"/>
     <w:pPr>
       <w:ind w:left="1440"/>
     </w:pPr>
@@ -12280,7 +12264,7 @@
     <w:link w:val="BodyTextFirstIndentChar"/>
     <w:uiPriority w:val="99"/>
     <w:qFormat/>
-    <w:rsid w:val="00B4292D"/>
+    <w:rsid w:val="007C4A02"/>
     <w:pPr>
       <w:ind w:left="360"/>
     </w:pPr>
@@ -12293,7 +12277,7 @@
     <w:name w:val="Body Text First Indent Char"/>
     <w:link w:val="BodyTextFirstIndent"/>
     <w:uiPriority w:val="99"/>
-    <w:rsid w:val="00B4292D"/>
+    <w:rsid w:val="007C4A02"/>
     <w:rPr>
       <w:color w:val="000000" w:themeColor="text1"/>
       <w:sz w:val="22"/>
@@ -12306,7 +12290,7 @@
     <w:link w:val="BodyTextFirstIndent2Char"/>
     <w:uiPriority w:val="99"/>
     <w:qFormat/>
-    <w:rsid w:val="00B4292D"/>
+    <w:rsid w:val="007C4A02"/>
     <w:pPr>
       <w:ind w:left="720"/>
     </w:pPr>
@@ -12320,7 +12304,7 @@
     <w:name w:val="Body Text First Indent 2 Char"/>
     <w:link w:val="BodyTextFirstIndent2"/>
     <w:uiPriority w:val="99"/>
-    <w:rsid w:val="00B4292D"/>
+    <w:rsid w:val="007C4A02"/>
     <w:rPr>
       <w:color w:val="000000" w:themeColor="text1"/>
       <w:sz w:val="22"/>
@@ -12332,7 +12316,7 @@
     <w:link w:val="BodyTextIndent2Char"/>
     <w:uiPriority w:val="99"/>
     <w:qFormat/>
-    <w:rsid w:val="00B4292D"/>
+    <w:rsid w:val="007C4A02"/>
     <w:pPr>
       <w:spacing w:before="120" w:after="120"/>
       <w:ind w:left="720"/>
@@ -12347,7 +12331,7 @@
     <w:name w:val="Body Text Indent 2 Char"/>
     <w:link w:val="BodyTextIndent2"/>
     <w:uiPriority w:val="99"/>
-    <w:rsid w:val="00B4292D"/>
+    <w:rsid w:val="007C4A02"/>
     <w:rPr>
       <w:rFonts w:eastAsia="Batang"/>
       <w:color w:val="000000" w:themeColor="text1"/>
@@ -12362,7 +12346,7 @@
     <w:link w:val="BodyTextIndent3Char"/>
     <w:uiPriority w:val="99"/>
     <w:qFormat/>
-    <w:rsid w:val="00B4292D"/>
+    <w:rsid w:val="007C4A02"/>
     <w:pPr>
       <w:spacing w:before="120" w:after="120"/>
       <w:ind w:left="1080"/>
@@ -12376,7 +12360,7 @@
     <w:name w:val="Body Text Indent 3 Char"/>
     <w:link w:val="BodyTextIndent3"/>
     <w:uiPriority w:val="99"/>
-    <w:rsid w:val="00B4292D"/>
+    <w:rsid w:val="007C4A02"/>
     <w:rPr>
       <w:rFonts w:cs="Courier New"/>
       <w:color w:val="000000" w:themeColor="text1"/>
@@ -12388,7 +12372,7 @@
     <w:name w:val="Body Text Indent 4"/>
     <w:basedOn w:val="BodyTextIndent3"/>
     <w:qFormat/>
-    <w:rsid w:val="00B4292D"/>
+    <w:rsid w:val="007C4A02"/>
     <w:pPr>
       <w:ind w:left="1440"/>
     </w:pPr>
@@ -12397,7 +12381,7 @@
     <w:name w:val="Body Text Indent 5"/>
     <w:basedOn w:val="BodyTextIndent4"/>
     <w:qFormat/>
-    <w:rsid w:val="00B4292D"/>
+    <w:rsid w:val="007C4A02"/>
     <w:pPr>
       <w:ind w:left="1800"/>
     </w:pPr>
@@ -12406,7 +12390,7 @@
     <w:name w:val="Callout Text"/>
     <w:basedOn w:val="Normal"/>
     <w:qFormat/>
-    <w:rsid w:val="00B4292D"/>
+    <w:rsid w:val="007C4A02"/>
     <w:rPr>
       <w:rFonts w:ascii="Arial" w:hAnsi="Arial" w:cs="Arial"/>
       <w:b/>
@@ -12419,7 +12403,7 @@
     <w:basedOn w:val="BodyText"/>
     <w:link w:val="CautionChar"/>
     <w:qFormat/>
-    <w:rsid w:val="00B4292D"/>
+    <w:rsid w:val="007C4A02"/>
     <w:pPr>
       <w:ind w:left="907" w:hanging="907"/>
     </w:pPr>
@@ -12433,7 +12417,7 @@
   <w:style w:type="character" w:customStyle="1" w:styleId="CautionChar">
     <w:name w:val="Caution Char"/>
     <w:link w:val="Caution"/>
-    <w:rsid w:val="00B4292D"/>
+    <w:rsid w:val="007C4A02"/>
     <w:rPr>
       <w:rFonts w:ascii="Arial" w:eastAsia="Batang" w:hAnsi="Arial" w:cs="Arial"/>
       <w:b/>
@@ -12445,7 +12429,7 @@
     <w:name w:val="Caution Indent"/>
     <w:basedOn w:val="Caution"/>
     <w:qFormat/>
-    <w:rsid w:val="00B4292D"/>
+    <w:rsid w:val="007C4A02"/>
     <w:pPr>
       <w:ind w:left="1267"/>
     </w:pPr>
@@ -12454,7 +12438,7 @@
     <w:name w:val="Caution Indent 2"/>
     <w:basedOn w:val="CautionIndent"/>
     <w:qFormat/>
-    <w:rsid w:val="00B4292D"/>
+    <w:rsid w:val="007C4A02"/>
     <w:pPr>
       <w:ind w:left="1627"/>
     </w:pPr>
@@ -12463,7 +12447,7 @@
     <w:name w:val="Caution Indent 3"/>
     <w:basedOn w:val="CautionIndent2"/>
     <w:qFormat/>
-    <w:rsid w:val="00B4292D"/>
+    <w:rsid w:val="007C4A02"/>
     <w:pPr>
       <w:ind w:left="1987"/>
     </w:pPr>
@@ -12472,7 +12456,7 @@
     <w:name w:val="Closing"/>
     <w:basedOn w:val="Normal"/>
     <w:link w:val="ClosingChar"/>
-    <w:rsid w:val="00B4292D"/>
+    <w:rsid w:val="007C4A02"/>
     <w:pPr>
       <w:ind w:left="4320"/>
     </w:pPr>
@@ -12481,7 +12465,7 @@
     <w:name w:val="Closing Char"/>
     <w:basedOn w:val="DefaultParagraphFont"/>
     <w:link w:val="Closing"/>
-    <w:rsid w:val="00B4292D"/>
+    <w:rsid w:val="007C4A02"/>
     <w:rPr>
       <w:color w:val="000000" w:themeColor="text1"/>
       <w:sz w:val="22"/>
@@ -12491,7 +12475,7 @@
   <w:style w:type="paragraph" w:customStyle="1" w:styleId="Code">
     <w:name w:val="Code"/>
     <w:basedOn w:val="Normal"/>
-    <w:rsid w:val="00B4292D"/>
+    <w:rsid w:val="007C4A02"/>
     <w:pPr>
       <w:keepNext/>
       <w:keepLines/>
@@ -12513,13 +12497,13 @@
     <w:basedOn w:val="Normal"/>
     <w:next w:val="Normal"/>
     <w:link w:val="DateChar"/>
-    <w:rsid w:val="00B4292D"/>
+    <w:rsid w:val="007C4A02"/>
   </w:style>
   <w:style w:type="character" w:customStyle="1" w:styleId="DateChar">
     <w:name w:val="Date Char"/>
     <w:basedOn w:val="DefaultParagraphFont"/>
     <w:link w:val="Date"/>
-    <w:rsid w:val="00B4292D"/>
+    <w:rsid w:val="007C4A02"/>
     <w:rPr>
       <w:color w:val="000000" w:themeColor="text1"/>
       <w:sz w:val="22"/>
@@ -12529,7 +12513,7 @@
   <w:style w:type="paragraph" w:customStyle="1" w:styleId="Dialogue">
     <w:name w:val="Dialogue"/>
     <w:basedOn w:val="Normal"/>
-    <w:rsid w:val="00B4292D"/>
+    <w:rsid w:val="007C4A02"/>
     <w:pPr>
       <w:keepNext/>
       <w:keepLines/>
@@ -12550,7 +12534,7 @@
     <w:name w:val="Document Map"/>
     <w:basedOn w:val="Normal"/>
     <w:link w:val="DocumentMapChar"/>
-    <w:rsid w:val="00B4292D"/>
+    <w:rsid w:val="007C4A02"/>
     <w:pPr>
       <w:shd w:val="clear" w:color="auto" w:fill="000080"/>
     </w:pPr>
@@ -12562,7 +12546,7 @@
     <w:name w:val="Document Map Char"/>
     <w:basedOn w:val="DefaultParagraphFont"/>
     <w:link w:val="DocumentMap"/>
-    <w:rsid w:val="00B4292D"/>
+    <w:rsid w:val="007C4A02"/>
     <w:rPr>
       <w:rFonts w:ascii="Tahoma" w:hAnsi="Tahoma"/>
       <w:color w:val="000000" w:themeColor="text1"/>
@@ -12575,13 +12559,13 @@
     <w:name w:val="E-mail Signature"/>
     <w:basedOn w:val="Normal"/>
     <w:link w:val="E-mailSignatureChar"/>
-    <w:rsid w:val="00B4292D"/>
+    <w:rsid w:val="007C4A02"/>
   </w:style>
   <w:style w:type="character" w:customStyle="1" w:styleId="E-mailSignatureChar">
     <w:name w:val="E-mail Signature Char"/>
     <w:basedOn w:val="DefaultParagraphFont"/>
     <w:link w:val="E-mailSignature"/>
-    <w:rsid w:val="00B4292D"/>
+    <w:rsid w:val="007C4A02"/>
     <w:rPr>
       <w:color w:val="000000" w:themeColor="text1"/>
       <w:sz w:val="22"/>
@@ -12591,7 +12575,7 @@
   <w:style w:type="character" w:styleId="Emphasis">
     <w:name w:val="Emphasis"/>
     <w:qFormat/>
-    <w:rsid w:val="00B4292D"/>
+    <w:rsid w:val="007C4A02"/>
     <w:rPr>
       <w:i/>
       <w:iCs/>
@@ -12601,7 +12585,7 @@
     <w:name w:val="endnote text"/>
     <w:basedOn w:val="Normal"/>
     <w:link w:val="EndnoteTextChar"/>
-    <w:rsid w:val="00B4292D"/>
+    <w:rsid w:val="007C4A02"/>
     <w:rPr>
       <w:sz w:val="20"/>
       <w:szCs w:val="20"/>
@@ -12611,7 +12595,7 @@
     <w:name w:val="Endnote Text Char"/>
     <w:basedOn w:val="DefaultParagraphFont"/>
     <w:link w:val="EndnoteText"/>
-    <w:rsid w:val="00B4292D"/>
+    <w:rsid w:val="007C4A02"/>
     <w:rPr>
       <w:color w:val="000000" w:themeColor="text1"/>
     </w:rPr>
@@ -12619,7 +12603,7 @@
   <w:style w:type="paragraph" w:styleId="EnvelopeAddress">
     <w:name w:val="envelope address"/>
     <w:basedOn w:val="Normal"/>
-    <w:rsid w:val="00B4292D"/>
+    <w:rsid w:val="007C4A02"/>
     <w:pPr>
       <w:framePr w:w="7920" w:h="1980" w:hRule="exact" w:hSpace="180" w:wrap="auto" w:hAnchor="page" w:xAlign="center" w:yAlign="bottom"/>
       <w:ind w:left="2880"/>
@@ -12633,7 +12617,7 @@
   <w:style w:type="paragraph" w:styleId="EnvelopeReturn">
     <w:name w:val="envelope return"/>
     <w:basedOn w:val="Normal"/>
-    <w:rsid w:val="00B4292D"/>
+    <w:rsid w:val="007C4A02"/>
     <w:rPr>
       <w:rFonts w:ascii="Arial" w:hAnsi="Arial" w:cs="Arial"/>
       <w:sz w:val="20"/>
@@ -12644,7 +12628,7 @@
     <w:name w:val="Image"/>
     <w:basedOn w:val="Normal"/>
     <w:qFormat/>
-    <w:rsid w:val="00B4292D"/>
+    <w:rsid w:val="007C4A02"/>
     <w:pPr>
       <w:jc w:val="center"/>
     </w:pPr>
@@ -12653,13 +12637,13 @@
     <w:name w:val="Graphic Insert"/>
     <w:basedOn w:val="Image"/>
     <w:qFormat/>
-    <w:rsid w:val="00B4292D"/>
+    <w:rsid w:val="007C4A02"/>
   </w:style>
   <w:style w:type="character" w:customStyle="1" w:styleId="Heading5Char">
     <w:name w:val="Heading 5 Char"/>
     <w:link w:val="Heading5"/>
     <w:uiPriority w:val="9"/>
-    <w:rsid w:val="00B4292D"/>
+    <w:rsid w:val="007C4A02"/>
     <w:rPr>
       <w:rFonts w:ascii="Arial" w:eastAsia="Batang" w:hAnsi="Arial"/>
       <w:b/>
@@ -12675,7 +12659,7 @@
     <w:name w:val="Heading 6 Char"/>
     <w:link w:val="Heading6"/>
     <w:uiPriority w:val="9"/>
-    <w:rsid w:val="00B4292D"/>
+    <w:rsid w:val="007C4A02"/>
     <w:rPr>
       <w:rFonts w:ascii="Arial" w:eastAsia="Batang" w:hAnsi="Arial"/>
       <w:b/>
@@ -12690,7 +12674,7 @@
     <w:name w:val="Heading 7 Char"/>
     <w:link w:val="Heading7"/>
     <w:uiPriority w:val="9"/>
-    <w:rsid w:val="00B4292D"/>
+    <w:rsid w:val="007C4A02"/>
     <w:rPr>
       <w:rFonts w:ascii="Arial" w:eastAsia="Batang" w:hAnsi="Arial"/>
       <w:b/>
@@ -12704,7 +12688,7 @@
     <w:name w:val="Heading 8 Char"/>
     <w:link w:val="Heading8"/>
     <w:uiPriority w:val="9"/>
-    <w:rsid w:val="00B4292D"/>
+    <w:rsid w:val="007C4A02"/>
     <w:rPr>
       <w:rFonts w:ascii="Arial" w:eastAsia="Batang" w:hAnsi="Arial"/>
       <w:b/>
@@ -12719,7 +12703,7 @@
     <w:name w:val="Heading 9 Char"/>
     <w:basedOn w:val="DefaultParagraphFont"/>
     <w:link w:val="Heading9"/>
-    <w:rsid w:val="00B4292D"/>
+    <w:rsid w:val="007C4A02"/>
     <w:rPr>
       <w:rFonts w:ascii="Arial" w:hAnsi="Arial" w:cs="Arial"/>
       <w:b/>
@@ -12733,7 +12717,7 @@
     <w:basedOn w:val="Title2"/>
     <w:autoRedefine/>
     <w:qFormat/>
-    <w:rsid w:val="00B4292D"/>
+    <w:rsid w:val="007C4A02"/>
     <w:pPr>
       <w:keepNext/>
       <w:keepLines/>
@@ -12744,7 +12728,7 @@
     <w:basedOn w:val="Heading1"/>
     <w:autoRedefine/>
     <w:qFormat/>
-    <w:rsid w:val="00B4292D"/>
+    <w:rsid w:val="007C4A02"/>
     <w:pPr>
       <w:ind w:left="0" w:firstLine="0"/>
     </w:pPr>
@@ -12753,7 +12737,7 @@
     <w:name w:val="HTML Address"/>
     <w:basedOn w:val="Normal"/>
     <w:link w:val="HTMLAddressChar"/>
-    <w:rsid w:val="00B4292D"/>
+    <w:rsid w:val="007C4A02"/>
     <w:rPr>
       <w:i/>
       <w:iCs/>
@@ -12763,7 +12747,7 @@
     <w:name w:val="HTML Address Char"/>
     <w:basedOn w:val="DefaultParagraphFont"/>
     <w:link w:val="HTMLAddress"/>
-    <w:rsid w:val="00B4292D"/>
+    <w:rsid w:val="007C4A02"/>
     <w:rPr>
       <w:i/>
       <w:iCs/>
@@ -12776,7 +12760,7 @@
     <w:name w:val="HTML Preformatted"/>
     <w:basedOn w:val="Normal"/>
     <w:link w:val="HTMLPreformattedChar"/>
-    <w:rsid w:val="00B4292D"/>
+    <w:rsid w:val="007C4A02"/>
     <w:rPr>
       <w:rFonts w:ascii="Courier New" w:hAnsi="Courier New" w:cs="Courier New"/>
       <w:sz w:val="20"/>
@@ -12786,7 +12770,7 @@
     <w:name w:val="HTML Preformatted Char"/>
     <w:basedOn w:val="DefaultParagraphFont"/>
     <w:link w:val="HTMLPreformatted"/>
-    <w:rsid w:val="00B4292D"/>
+    <w:rsid w:val="007C4A02"/>
     <w:rPr>
       <w:rFonts w:ascii="Courier New" w:hAnsi="Courier New" w:cs="Courier New"/>
       <w:color w:val="000000" w:themeColor="text1"/>
@@ -12800,7 +12784,7 @@
     <w:autoRedefine/>
     <w:uiPriority w:val="99"/>
     <w:qFormat/>
-    <w:rsid w:val="00B4292D"/>
+    <w:rsid w:val="007C4A02"/>
     <w:pPr>
       <w:ind w:left="440" w:hanging="220"/>
     </w:pPr>
@@ -12817,7 +12801,7 @@
     <w:autoRedefine/>
     <w:uiPriority w:val="99"/>
     <w:qFormat/>
-    <w:rsid w:val="00B4292D"/>
+    <w:rsid w:val="007C4A02"/>
     <w:pPr>
       <w:ind w:left="660" w:hanging="220"/>
     </w:pPr>
@@ -12834,7 +12818,7 @@
     <w:autoRedefine/>
     <w:uiPriority w:val="99"/>
     <w:qFormat/>
-    <w:rsid w:val="00B4292D"/>
+    <w:rsid w:val="007C4A02"/>
     <w:pPr>
       <w:ind w:left="880" w:hanging="220"/>
     </w:pPr>
@@ -12850,7 +12834,7 @@
     <w:next w:val="Normal"/>
     <w:autoRedefine/>
     <w:qFormat/>
-    <w:rsid w:val="00B4292D"/>
+    <w:rsid w:val="007C4A02"/>
     <w:pPr>
       <w:ind w:left="1100" w:hanging="220"/>
     </w:pPr>
@@ -12866,7 +12850,7 @@
     <w:next w:val="Normal"/>
     <w:autoRedefine/>
     <w:qFormat/>
-    <w:rsid w:val="00B4292D"/>
+    <w:rsid w:val="007C4A02"/>
     <w:pPr>
       <w:ind w:left="1320" w:hanging="220"/>
     </w:pPr>
@@ -12882,7 +12866,7 @@
     <w:next w:val="Normal"/>
     <w:autoRedefine/>
     <w:qFormat/>
-    <w:rsid w:val="00B4292D"/>
+    <w:rsid w:val="007C4A02"/>
     <w:pPr>
       <w:ind w:left="1540" w:hanging="220"/>
     </w:pPr>
@@ -12898,7 +12882,7 @@
     <w:next w:val="Normal"/>
     <w:autoRedefine/>
     <w:qFormat/>
-    <w:rsid w:val="00B4292D"/>
+    <w:rsid w:val="007C4A02"/>
     <w:pPr>
       <w:ind w:left="1760" w:hanging="220"/>
     </w:pPr>
@@ -12914,7 +12898,7 @@
     <w:next w:val="Normal"/>
     <w:autoRedefine/>
     <w:qFormat/>
-    <w:rsid w:val="00B4292D"/>
+    <w:rsid w:val="007C4A02"/>
     <w:pPr>
       <w:ind w:left="1980" w:hanging="220"/>
     </w:pPr>
@@ -12927,7 +12911,7 @@
   <w:style w:type="paragraph" w:customStyle="1" w:styleId="IndexLetter">
     <w:name w:val="Index Letter"/>
     <w:basedOn w:val="Normal"/>
-    <w:rsid w:val="00B4292D"/>
+    <w:rsid w:val="007C4A02"/>
     <w:pPr>
       <w:keepNext/>
       <w:keepLines/>
@@ -12947,7 +12931,7 @@
     <w:link w:val="IntenseQuoteChar"/>
     <w:uiPriority w:val="30"/>
     <w:qFormat/>
-    <w:rsid w:val="00B4292D"/>
+    <w:rsid w:val="007C4A02"/>
     <w:pPr>
       <w:pBdr>
         <w:bottom w:val="single" w:sz="4" w:space="4" w:color="4F81BD"/>
@@ -12967,7 +12951,7 @@
     <w:name w:val="Intense Quote Char"/>
     <w:link w:val="IntenseQuote"/>
     <w:uiPriority w:val="30"/>
-    <w:rsid w:val="00B4292D"/>
+    <w:rsid w:val="007C4A02"/>
     <w:rPr>
       <w:b/>
       <w:bCs/>
@@ -12981,7 +12965,7 @@
   <w:style w:type="paragraph" w:styleId="List2">
     <w:name w:val="List 2"/>
     <w:basedOn w:val="Normal"/>
-    <w:rsid w:val="00B4292D"/>
+    <w:rsid w:val="007C4A02"/>
     <w:pPr>
       <w:ind w:left="720" w:hanging="360"/>
     </w:pPr>
@@ -12989,7 +12973,7 @@
   <w:style w:type="paragraph" w:styleId="List3">
     <w:name w:val="List 3"/>
     <w:basedOn w:val="Normal"/>
-    <w:rsid w:val="00B4292D"/>
+    <w:rsid w:val="007C4A02"/>
     <w:pPr>
       <w:ind w:left="1080" w:hanging="360"/>
     </w:pPr>
@@ -12997,7 +12981,7 @@
   <w:style w:type="paragraph" w:styleId="List4">
     <w:name w:val="List 4"/>
     <w:basedOn w:val="Normal"/>
-    <w:rsid w:val="00B4292D"/>
+    <w:rsid w:val="007C4A02"/>
     <w:pPr>
       <w:ind w:left="1440" w:hanging="360"/>
     </w:pPr>
@@ -13005,7 +12989,7 @@
   <w:style w:type="paragraph" w:styleId="List5">
     <w:name w:val="List 5"/>
     <w:basedOn w:val="Normal"/>
-    <w:rsid w:val="00B4292D"/>
+    <w:rsid w:val="007C4A02"/>
     <w:pPr>
       <w:ind w:left="1800" w:hanging="360"/>
     </w:pPr>
@@ -13014,7 +12998,7 @@
     <w:name w:val="List Bullet 2 Indent 2"/>
     <w:basedOn w:val="ListBullet2"/>
     <w:qFormat/>
-    <w:rsid w:val="00B4292D"/>
+    <w:rsid w:val="007C4A02"/>
     <w:pPr>
       <w:numPr>
         <w:numId w:val="28"/>
@@ -13032,7 +13016,7 @@
     <w:name w:val="List Bullet 2 Indent 3"/>
     <w:basedOn w:val="ListBullet2Indent2"/>
     <w:qFormat/>
-    <w:rsid w:val="00B4292D"/>
+    <w:rsid w:val="007C4A02"/>
     <w:pPr>
       <w:numPr>
         <w:numId w:val="35"/>
@@ -13047,7 +13031,7 @@
     <w:name w:val="List Bullet 3"/>
     <w:basedOn w:val="Normal"/>
     <w:qFormat/>
-    <w:rsid w:val="00B4292D"/>
+    <w:rsid w:val="007C4A02"/>
     <w:pPr>
       <w:numPr>
         <w:numId w:val="20"/>
@@ -13063,7 +13047,7 @@
     <w:name w:val="List Bullet 5"/>
     <w:basedOn w:val="Normal"/>
     <w:qFormat/>
-    <w:rsid w:val="00B4292D"/>
+    <w:rsid w:val="007C4A02"/>
     <w:pPr>
       <w:numPr>
         <w:numId w:val="21"/>
@@ -13079,7 +13063,7 @@
     <w:name w:val="List Bullet Indent"/>
     <w:basedOn w:val="ListBullet"/>
     <w:qFormat/>
-    <w:rsid w:val="00B4292D"/>
+    <w:rsid w:val="007C4A02"/>
     <w:pPr>
       <w:numPr>
         <w:numId w:val="30"/>
@@ -13095,7 +13079,7 @@
     <w:name w:val="List Bullet Indent 2"/>
     <w:basedOn w:val="ListBulletIndent"/>
     <w:qFormat/>
-    <w:rsid w:val="00B4292D"/>
+    <w:rsid w:val="007C4A02"/>
     <w:pPr>
       <w:tabs>
         <w:tab w:val="clear" w:pos="1080"/>
@@ -13108,7 +13092,7 @@
     <w:name w:val="List Bullet Indent 3"/>
     <w:basedOn w:val="ListBulletIndent"/>
     <w:qFormat/>
-    <w:rsid w:val="00B4292D"/>
+    <w:rsid w:val="007C4A02"/>
     <w:pPr>
       <w:tabs>
         <w:tab w:val="clear" w:pos="1080"/>
@@ -13121,7 +13105,7 @@
     <w:name w:val="List Bullet Indent 4"/>
     <w:basedOn w:val="ListBullet2"/>
     <w:qFormat/>
-    <w:rsid w:val="00B4292D"/>
+    <w:rsid w:val="007C4A02"/>
     <w:pPr>
       <w:numPr>
         <w:numId w:val="36"/>
@@ -13136,7 +13120,7 @@
   <w:style w:type="paragraph" w:styleId="ListContinue">
     <w:name w:val="List Continue"/>
     <w:basedOn w:val="Normal"/>
-    <w:rsid w:val="00B4292D"/>
+    <w:rsid w:val="007C4A02"/>
     <w:pPr>
       <w:spacing w:after="120"/>
       <w:ind w:left="360"/>
@@ -13145,7 +13129,7 @@
   <w:style w:type="paragraph" w:styleId="ListContinue2">
     <w:name w:val="List Continue 2"/>
     <w:basedOn w:val="Normal"/>
-    <w:rsid w:val="00B4292D"/>
+    <w:rsid w:val="007C4A02"/>
     <w:pPr>
       <w:spacing w:after="120"/>
       <w:ind w:left="720"/>
@@ -13154,7 +13138,7 @@
   <w:style w:type="paragraph" w:styleId="ListContinue3">
     <w:name w:val="List Continue 3"/>
     <w:basedOn w:val="Normal"/>
-    <w:rsid w:val="00B4292D"/>
+    <w:rsid w:val="007C4A02"/>
     <w:pPr>
       <w:spacing w:after="120"/>
       <w:ind w:left="1080"/>
@@ -13163,7 +13147,7 @@
   <w:style w:type="paragraph" w:styleId="ListContinue4">
     <w:name w:val="List Continue 4"/>
     <w:basedOn w:val="Normal"/>
-    <w:rsid w:val="00B4292D"/>
+    <w:rsid w:val="007C4A02"/>
     <w:pPr>
       <w:spacing w:after="120"/>
       <w:ind w:left="1440"/>
@@ -13172,7 +13156,7 @@
   <w:style w:type="paragraph" w:styleId="ListContinue5">
     <w:name w:val="List Continue 5"/>
     <w:basedOn w:val="Normal"/>
-    <w:rsid w:val="00B4292D"/>
+    <w:rsid w:val="007C4A02"/>
     <w:pPr>
       <w:spacing w:after="120"/>
       <w:ind w:left="1800"/>
@@ -13183,7 +13167,7 @@
     <w:basedOn w:val="Normal"/>
     <w:link w:val="ListNumberChar"/>
     <w:qFormat/>
-    <w:rsid w:val="00B4292D"/>
+    <w:rsid w:val="007C4A02"/>
     <w:pPr>
       <w:numPr>
         <w:numId w:val="22"/>
@@ -13200,7 +13184,7 @@
     <w:name w:val="List Number Char"/>
     <w:link w:val="ListNumber"/>
     <w:locked/>
-    <w:rsid w:val="00B4292D"/>
+    <w:rsid w:val="007C4A02"/>
     <w:rPr>
       <w:color w:val="000000" w:themeColor="text1"/>
       <w:sz w:val="22"/>
@@ -13211,7 +13195,7 @@
     <w:name w:val="List Number 2"/>
     <w:basedOn w:val="Normal"/>
     <w:qFormat/>
-    <w:rsid w:val="00B4292D"/>
+    <w:rsid w:val="007C4A02"/>
     <w:pPr>
       <w:numPr>
         <w:numId w:val="23"/>
@@ -13226,7 +13210,7 @@
   <w:style w:type="paragraph" w:styleId="ListNumber4">
     <w:name w:val="List Number 4"/>
     <w:basedOn w:val="Normal"/>
-    <w:rsid w:val="00B4292D"/>
+    <w:rsid w:val="007C4A02"/>
     <w:pPr>
       <w:numPr>
         <w:numId w:val="24"/>
@@ -13242,7 +13226,7 @@
     <w:name w:val="List Number 5"/>
     <w:basedOn w:val="Normal"/>
     <w:qFormat/>
-    <w:rsid w:val="00B4292D"/>
+    <w:rsid w:val="007C4A02"/>
     <w:pPr>
       <w:numPr>
         <w:numId w:val="25"/>
@@ -13256,7 +13240,7 @@
   <w:style w:type="paragraph" w:styleId="MacroText">
     <w:name w:val="macro"/>
     <w:link w:val="MacroTextChar"/>
-    <w:rsid w:val="00B4292D"/>
+    <w:rsid w:val="007C4A02"/>
     <w:pPr>
       <w:tabs>
         <w:tab w:val="left" w:pos="480"/>
@@ -13278,7 +13262,7 @@
     <w:name w:val="Macro Text Char"/>
     <w:basedOn w:val="DefaultParagraphFont"/>
     <w:link w:val="MacroText"/>
-    <w:rsid w:val="00B4292D"/>
+    <w:rsid w:val="007C4A02"/>
     <w:rPr>
       <w:rFonts w:ascii="Courier New" w:hAnsi="Courier New" w:cs="Courier New"/>
     </w:rPr>
@@ -13286,7 +13270,7 @@
   <w:style w:type="paragraph" w:customStyle="1" w:styleId="MenuBox">
     <w:name w:val="Menu Box"/>
     <w:basedOn w:val="Normal"/>
-    <w:rsid w:val="00B4292D"/>
+    <w:rsid w:val="007C4A02"/>
     <w:pPr>
       <w:keepNext/>
       <w:keepLines/>
@@ -13315,7 +13299,7 @@
     <w:name w:val="Message Header"/>
     <w:basedOn w:val="Normal"/>
     <w:link w:val="MessageHeaderChar"/>
-    <w:rsid w:val="00B4292D"/>
+    <w:rsid w:val="007C4A02"/>
     <w:pPr>
       <w:pBdr>
         <w:top w:val="single" w:sz="6" w:space="1" w:color="auto"/>
@@ -13336,7 +13320,7 @@
     <w:name w:val="Message Header Char"/>
     <w:basedOn w:val="DefaultParagraphFont"/>
     <w:link w:val="MessageHeader"/>
-    <w:rsid w:val="00B4292D"/>
+    <w:rsid w:val="007C4A02"/>
     <w:rPr>
       <w:rFonts w:ascii="Arial" w:hAnsi="Arial" w:cs="Arial"/>
       <w:color w:val="000000" w:themeColor="text1"/>
@@ -13349,7 +13333,7 @@
     <w:name w:val="No Spacing"/>
     <w:uiPriority w:val="1"/>
     <w:qFormat/>
-    <w:rsid w:val="00B4292D"/>
+    <w:rsid w:val="007C4A02"/>
     <w:rPr>
       <w:sz w:val="22"/>
       <w:szCs w:val="22"/>
@@ -13359,7 +13343,7 @@
     <w:name w:val="Normal Indent"/>
     <w:basedOn w:val="Normal"/>
     <w:qFormat/>
-    <w:rsid w:val="00B4292D"/>
+    <w:rsid w:val="007C4A02"/>
     <w:pPr>
       <w:ind w:left="720"/>
     </w:pPr>
@@ -13368,7 +13352,7 @@
     <w:name w:val="Note Indent"/>
     <w:basedOn w:val="Note"/>
     <w:qFormat/>
-    <w:rsid w:val="00B4292D"/>
+    <w:rsid w:val="007C4A02"/>
     <w:pPr>
       <w:ind w:left="1080"/>
     </w:pPr>
@@ -13377,7 +13361,7 @@
     <w:name w:val="Note Indent 2"/>
     <w:basedOn w:val="NoteIndent"/>
     <w:qFormat/>
-    <w:rsid w:val="00B4292D"/>
+    <w:rsid w:val="007C4A02"/>
     <w:pPr>
       <w:ind w:left="1440"/>
     </w:pPr>
@@ -13386,7 +13370,7 @@
     <w:name w:val="Note Indent 3"/>
     <w:basedOn w:val="NoteIndent2"/>
     <w:qFormat/>
-    <w:rsid w:val="00B4292D"/>
+    <w:rsid w:val="007C4A02"/>
     <w:pPr>
       <w:ind w:left="1800"/>
     </w:pPr>
@@ -13395,7 +13379,7 @@
     <w:name w:val="Note Indent 4"/>
     <w:basedOn w:val="NoteIndent3"/>
     <w:qFormat/>
-    <w:rsid w:val="00B4292D"/>
+    <w:rsid w:val="007C4A02"/>
     <w:pPr>
       <w:ind w:left="2160"/>
     </w:pPr>
@@ -13404,7 +13388,7 @@
     <w:name w:val="Note List Bullet"/>
     <w:basedOn w:val="Normal"/>
     <w:qFormat/>
-    <w:rsid w:val="00B4292D"/>
+    <w:rsid w:val="007C4A02"/>
     <w:pPr>
       <w:numPr>
         <w:numId w:val="32"/>
@@ -13416,7 +13400,7 @@
     <w:name w:val="Plain Text"/>
     <w:basedOn w:val="Normal"/>
     <w:link w:val="PlainTextChar"/>
-    <w:rsid w:val="00B4292D"/>
+    <w:rsid w:val="007C4A02"/>
     <w:rPr>
       <w:rFonts w:ascii="Courier New" w:hAnsi="Courier New" w:cs="Courier New"/>
       <w:sz w:val="20"/>
@@ -13427,7 +13411,7 @@
     <w:name w:val="Plain Text Char"/>
     <w:basedOn w:val="DefaultParagraphFont"/>
     <w:link w:val="PlainText"/>
-    <w:rsid w:val="00B4292D"/>
+    <w:rsid w:val="007C4A02"/>
     <w:rPr>
       <w:rFonts w:ascii="Courier New" w:hAnsi="Courier New" w:cs="Courier New"/>
       <w:color w:val="000000" w:themeColor="text1"/>
@@ -13440,7 +13424,7 @@
     <w:link w:val="QuoteChar"/>
     <w:uiPriority w:val="29"/>
     <w:qFormat/>
-    <w:rsid w:val="00B4292D"/>
+    <w:rsid w:val="007C4A02"/>
     <w:rPr>
       <w:i/>
       <w:iCs/>
@@ -13451,7 +13435,7 @@
     <w:name w:val="Quote Char"/>
     <w:link w:val="Quote"/>
     <w:uiPriority w:val="29"/>
-    <w:rsid w:val="00B4292D"/>
+    <w:rsid w:val="007C4A02"/>
     <w:rPr>
       <w:i/>
       <w:iCs/>
@@ -13465,13 +13449,13 @@
     <w:basedOn w:val="Normal"/>
     <w:next w:val="Normal"/>
     <w:link w:val="SalutationChar"/>
-    <w:rsid w:val="00B4292D"/>
+    <w:rsid w:val="007C4A02"/>
   </w:style>
   <w:style w:type="character" w:customStyle="1" w:styleId="SalutationChar">
     <w:name w:val="Salutation Char"/>
     <w:basedOn w:val="DefaultParagraphFont"/>
     <w:link w:val="Salutation"/>
-    <w:rsid w:val="00B4292D"/>
+    <w:rsid w:val="007C4A02"/>
     <w:rPr>
       <w:color w:val="000000" w:themeColor="text1"/>
       <w:sz w:val="22"/>
@@ -13482,13 +13466,13 @@
     <w:name w:val="Signature"/>
     <w:basedOn w:val="Normal"/>
     <w:link w:val="SignatureChar"/>
-    <w:rsid w:val="00B4292D"/>
+    <w:rsid w:val="007C4A02"/>
   </w:style>
   <w:style w:type="character" w:customStyle="1" w:styleId="SignatureChar">
     <w:name w:val="Signature Char"/>
     <w:basedOn w:val="DefaultParagraphFont"/>
     <w:link w:val="Signature"/>
-    <w:rsid w:val="00B4292D"/>
+    <w:rsid w:val="007C4A02"/>
     <w:rPr>
       <w:color w:val="000000" w:themeColor="text1"/>
       <w:sz w:val="22"/>
@@ -13498,7 +13482,7 @@
   <w:style w:type="character" w:styleId="Strong">
     <w:name w:val="Strong"/>
     <w:qFormat/>
-    <w:rsid w:val="00B4292D"/>
+    <w:rsid w:val="007C4A02"/>
     <w:rPr>
       <w:b/>
       <w:bCs/>
@@ -13508,7 +13492,7 @@
     <w:name w:val="Table Note"/>
     <w:basedOn w:val="TableText"/>
     <w:qFormat/>
-    <w:rsid w:val="00B4292D"/>
+    <w:rsid w:val="007C4A02"/>
     <w:pPr>
       <w:ind w:left="533" w:hanging="533"/>
     </w:pPr>
@@ -13517,7 +13501,7 @@
     <w:name w:val="Table Caution"/>
     <w:basedOn w:val="TableNote"/>
     <w:qFormat/>
-    <w:rsid w:val="00B4292D"/>
+    <w:rsid w:val="007C4A02"/>
     <w:pPr>
       <w:ind w:left="720" w:hanging="720"/>
     </w:pPr>
@@ -13529,7 +13513,7 @@
     <w:name w:val="Table List Bullet"/>
     <w:basedOn w:val="ListBullet"/>
     <w:qFormat/>
-    <w:rsid w:val="00B4292D"/>
+    <w:rsid w:val="007C4A02"/>
     <w:pPr>
       <w:numPr>
         <w:numId w:val="38"/>
@@ -13546,7 +13530,7 @@
     <w:name w:val="Table List Bullet 2"/>
     <w:basedOn w:val="TableListBullet"/>
     <w:qFormat/>
-    <w:rsid w:val="00B4292D"/>
+    <w:rsid w:val="007C4A02"/>
     <w:pPr>
       <w:numPr>
         <w:numId w:val="33"/>
@@ -13557,7 +13541,7 @@
     <w:name w:val="table of authorities"/>
     <w:basedOn w:val="Normal"/>
     <w:next w:val="Normal"/>
-    <w:rsid w:val="00B4292D"/>
+    <w:rsid w:val="007C4A02"/>
     <w:pPr>
       <w:ind w:left="220" w:hanging="220"/>
     </w:pPr>
@@ -13566,7 +13550,7 @@
     <w:name w:val="toa heading"/>
     <w:basedOn w:val="Normal"/>
     <w:next w:val="Normal"/>
-    <w:rsid w:val="00B4292D"/>
+    <w:rsid w:val="007C4A02"/>
     <w:pPr>
       <w:spacing w:before="120"/>
     </w:pPr>
@@ -13583,7 +13567,7 @@
     <w:basedOn w:val="BodyText"/>
     <w:autoRedefine/>
     <w:qFormat/>
-    <w:rsid w:val="00B4292D"/>
+    <w:rsid w:val="007C4A02"/>
     <w:pPr>
       <w:keepNext/>
       <w:keepLines/>
@@ -13599,7 +13583,7 @@
     <w:name w:val="Caution Indent 4"/>
     <w:basedOn w:val="CautionIndent3"/>
     <w:qFormat/>
-    <w:rsid w:val="00B4292D"/>
+    <w:rsid w:val="007C4A02"/>
     <w:pPr>
       <w:ind w:left="2347"/>
     </w:pPr>
@@ -13608,7 +13592,7 @@
     <w:name w:val="List Bullet 2 Indent"/>
     <w:basedOn w:val="ListBullet2"/>
     <w:qFormat/>
-    <w:rsid w:val="00B4292D"/>
+    <w:rsid w:val="007C4A02"/>
     <w:pPr>
       <w:numPr>
         <w:numId w:val="34"/>
@@ -13909,6 +13893,42 @@
 </file>
 
 <file path=customXml/item1.xml><?xml version="1.0" encoding="utf-8"?>
+<?mso-contentType ?>
+<FormTemplates xmlns="http://schemas.microsoft.com/sharepoint/v3/contenttype/forms">
+  <Display>DocumentLibraryForm</Display>
+  <Edit>DocumentLibraryForm</Edit>
+  <New>DocumentLibraryForm</New>
+</FormTemplates>
+</file>
+
+<file path=customXml/item2.xml><?xml version="1.0" encoding="utf-8"?>
+<p:properties xmlns:p="http://schemas.microsoft.com/office/2006/metadata/properties" xmlns:xsi="http://www.w3.org/2001/XMLSchema-instance" xmlns:pc="http://schemas.microsoft.com/office/infopath/2007/PartnerControls">
+  <documentManagement>
+    <TemplateUrl xmlns="http://schemas.microsoft.com/sharepoint/v3" xsi:nil="true"/>
+    <_SourceUrl xmlns="http://schemas.microsoft.com/sharepoint/v3" xsi:nil="true"/>
+    <xd_ProgID xmlns="http://schemas.microsoft.com/sharepoint/v3" xsi:nil="true"/>
+    <Order xmlns="http://schemas.microsoft.com/sharepoint/v3" xsi:nil="true"/>
+    <_SharedFileIndex xmlns="http://schemas.microsoft.com/sharepoint/v3" xsi:nil="true"/>
+    <MetaInfo xmlns="http://schemas.microsoft.com/sharepoint/v3" xsi:nil="true"/>
+    <ContentTypeId xmlns="http://schemas.microsoft.com/sharepoint/v3">0x010100798E6643DD6FF5429B8E18E4896FA32A</ContentTypeId>
+    <Category xmlns="43668e79-6fdd-42f5-9b8e-18e4896fa32a" xsi:nil="true"/>
+    <External_x0020_Link xmlns="43668e79-6fdd-42f5-9b8e-18e4896fa32a">false</External_x0020_Link>
+    <RCS_x0020_Description xmlns="43668e79-6fdd-42f5-9b8e-18e4896fa32a" xsi:nil="true"/>
+    <RCS_x0020_Retention_x0020_Period xmlns="43668e79-6fdd-42f5-9b8e-18e4896fa32a">N/A</RCS_x0020_Retention_x0020_Period>
+    <RCS_x0020_Section xmlns="43668e79-6fdd-42f5-9b8e-18e4896fa32a">P</RCS_x0020_Section>
+    <RCS_x0020_Disposition_x0020_Date xmlns="43668e79-6fdd-42f5-9b8e-18e4896fa32a" xsi:nil="true"/>
+    <RCS_x0020_Item_x0020_Number xmlns="43668e79-6fdd-42f5-9b8e-18e4896fa32a">11 b. </RCS_x0020_Item_x0020_Number>
+    <External_x0020_URL xmlns="43668e79-6fdd-42f5-9b8e-18e4896fa32a" xsi:nil="true"/>
+    <Process_x0020_ID_x0020__x0028_from_x0020_Processes_x0029_ xmlns="43668e79-6fdd-42f5-9b8e-18e4896fa32a">
+      <Value>129</Value>
+    </Process_x0020_ID_x0020__x0028_from_x0020_Processes_x0029_>
+    <VOA xmlns="43668e79-6fdd-42f5-9b8e-18e4896fa32a">No</VOA>
+    <TaxCatchAll xmlns="f6d67f09-d0ae-4744-9067-740867136662"/>
+  </documentManagement>
+</p:properties>
+</file>
+
+<file path=customXml/item3.xml><?xml version="1.0" encoding="utf-8"?>
 <ct:contentTypeSchema xmlns:ct="http://schemas.microsoft.com/office/2006/metadata/contentType" xmlns:ma="http://schemas.microsoft.com/office/2006/metadata/properties/metaAttributes" ct:_="" ma:_="" ma:contentTypeName="Document" ma:contentTypeID="0x010100798E6643DD6FF5429B8E18E4896FA32A" ma:contentTypeVersion="54" ma:contentTypeDescription="Create a new document." ma:contentTypeScope="" ma:versionID="30aa0630309b78428898eff8cba027fc">
   <xsd:schema xmlns:xsd="http://www.w3.org/2001/XMLSchema" xmlns:xs="http://www.w3.org/2001/XMLSchema" xmlns:p="http://schemas.microsoft.com/office/2006/metadata/properties" xmlns:ns1="http://schemas.microsoft.com/sharepoint/v3" xmlns:ns2="43668e79-6fdd-42f5-9b8e-18e4896fa32a" xmlns:ns3="f6d67f09-d0ae-4744-9067-740867136662" targetNamespace="http://schemas.microsoft.com/office/2006/metadata/properties" ma:root="true" ma:fieldsID="649043cb505c5bcc161e01e717bcef69" ns1:_="" ns2:_="" ns3:_="">
     <xsd:import namespace="http://schemas.microsoft.com/sharepoint/v3"/>
@@ -14492,47 +14512,31 @@
 </ct:contentTypeSchema>
 </file>
 
-<file path=customXml/item2.xml><?xml version="1.0" encoding="utf-8"?>
-<p:properties xmlns:p="http://schemas.microsoft.com/office/2006/metadata/properties" xmlns:xsi="http://www.w3.org/2001/XMLSchema-instance" xmlns:pc="http://schemas.microsoft.com/office/infopath/2007/PartnerControls">
-  <documentManagement>
-    <TemplateUrl xmlns="http://schemas.microsoft.com/sharepoint/v3" xsi:nil="true"/>
-    <_SourceUrl xmlns="http://schemas.microsoft.com/sharepoint/v3" xsi:nil="true"/>
-    <xd_ProgID xmlns="http://schemas.microsoft.com/sharepoint/v3" xsi:nil="true"/>
-    <Order xmlns="http://schemas.microsoft.com/sharepoint/v3" xsi:nil="true"/>
-    <_SharedFileIndex xmlns="http://schemas.microsoft.com/sharepoint/v3" xsi:nil="true"/>
-    <MetaInfo xmlns="http://schemas.microsoft.com/sharepoint/v3" xsi:nil="true"/>
-    <ContentTypeId xmlns="http://schemas.microsoft.com/sharepoint/v3">0x010100798E6643DD6FF5429B8E18E4896FA32A</ContentTypeId>
-    <Category xmlns="43668e79-6fdd-42f5-9b8e-18e4896fa32a">Template</Category>
-    <External_x0020_Link xmlns="43668e79-6fdd-42f5-9b8e-18e4896fa32a">false</External_x0020_Link>
-    <RCS_x0020_Description xmlns="43668e79-6fdd-42f5-9b8e-18e4896fa32a">IT Infrastructure Design and Implementation Files </RCS_x0020_Description>
-    <RCS_x0020_Retention_x0020_Period xmlns="43668e79-6fdd-42f5-9b8e-18e4896fa32a">Destroy/delete 5 years after project is terminated. </RCS_x0020_Retention_x0020_Period>
-    <RCS_x0020_Section xmlns="43668e79-6fdd-42f5-9b8e-18e4896fa32a">P</RCS_x0020_Section>
-    <RCS_x0020_Disposition_x0020_Date xmlns="43668e79-6fdd-42f5-9b8e-18e4896fa32a" xsi:nil="true"/>
-    <RCS_x0020_Item_x0020_Number xmlns="43668e79-6fdd-42f5-9b8e-18e4896fa32a">11 b. </RCS_x0020_Item_x0020_Number>
-    <External_x0020_URL xmlns="43668e79-6fdd-42f5-9b8e-18e4896fa32a" xsi:nil="true"/>
-    <Process_x0020_ID_x0020__x0028_from_x0020_Processes_x0029_ xmlns="43668e79-6fdd-42f5-9b8e-18e4896fa32a">
-      <Value>129</Value>
-    </Process_x0020_ID_x0020__x0028_from_x0020_Processes_x0029_>
-    <VOA xmlns="43668e79-6fdd-42f5-9b8e-18e4896fa32a">No</VOA>
-    <TaxCatchAll xmlns="f6d67f09-d0ae-4744-9067-740867136662"/>
-  </documentManagement>
-</p:properties>
-</file>
-
-<file path=customXml/item3.xml><?xml version="1.0" encoding="utf-8"?>
-<?mso-contentType ?>
-<FormTemplates xmlns="http://schemas.microsoft.com/sharepoint/v3/contenttype/forms">
-  <Display>DocumentLibraryForm</Display>
-  <Edit>DocumentLibraryForm</Edit>
-  <New>DocumentLibraryForm</New>
-</FormTemplates>
-</file>
-
 <file path=customXml/item4.xml><?xml version="1.0" encoding="utf-8"?>
 <b:Sources xmlns:b="http://schemas.openxmlformats.org/officeDocument/2006/bibliography" xmlns="http://schemas.openxmlformats.org/officeDocument/2006/bibliography" SelectedStyle="\APA.XSL" StyleName="APA"/>
 </file>
 
 <file path=customXml/itemProps1.xml><?xml version="1.0" encoding="utf-8"?>
+<ds:datastoreItem xmlns:ds="http://schemas.openxmlformats.org/officeDocument/2006/customXml" ds:itemID="{8643D912-6867-4BA7-B131-0CDEB91191E2}">
+  <ds:schemaRefs>
+    <ds:schemaRef ds:uri="http://schemas.microsoft.com/sharepoint/v3/contenttype/forms"/>
+  </ds:schemaRefs>
+</ds:datastoreItem>
+</file>
+
+<file path=customXml/itemProps2.xml><?xml version="1.0" encoding="utf-8"?>
+<ds:datastoreItem xmlns:ds="http://schemas.openxmlformats.org/officeDocument/2006/customXml" ds:itemID="{2ECCB601-EBAD-43DF-9252-C161AE651CDE}">
+  <ds:schemaRefs>
+    <ds:schemaRef ds:uri="http://schemas.microsoft.com/office/2006/metadata/properties"/>
+    <ds:schemaRef ds:uri="http://schemas.microsoft.com/office/infopath/2007/PartnerControls"/>
+    <ds:schemaRef ds:uri="http://schemas.microsoft.com/sharepoint/v3"/>
+    <ds:schemaRef ds:uri="43668e79-6fdd-42f5-9b8e-18e4896fa32a"/>
+    <ds:schemaRef ds:uri="f6d67f09-d0ae-4744-9067-740867136662"/>
+  </ds:schemaRefs>
+</ds:datastoreItem>
+</file>
+
+<file path=customXml/itemProps3.xml><?xml version="1.0" encoding="utf-8"?>
 <ds:datastoreItem xmlns:ds="http://schemas.openxmlformats.org/officeDocument/2006/customXml" ds:itemID="{4AACD626-9144-4B51-9C2D-8A32020F32E0}">
   <ds:schemaRefs>
     <ds:schemaRef ds:uri="http://schemas.microsoft.com/office/2006/metadata/contentType"/>
@@ -14552,28 +14556,8 @@
 </ds:datastoreItem>
 </file>
 
-<file path=customXml/itemProps2.xml><?xml version="1.0" encoding="utf-8"?>
-<ds:datastoreItem xmlns:ds="http://schemas.openxmlformats.org/officeDocument/2006/customXml" ds:itemID="{2ECCB601-EBAD-43DF-9252-C161AE651CDE}">
-  <ds:schemaRefs>
-    <ds:schemaRef ds:uri="http://schemas.microsoft.com/office/2006/metadata/properties"/>
-    <ds:schemaRef ds:uri="http://schemas.microsoft.com/office/infopath/2007/PartnerControls"/>
-    <ds:schemaRef ds:uri="http://schemas.microsoft.com/sharepoint/v3"/>
-    <ds:schemaRef ds:uri="43668e79-6fdd-42f5-9b8e-18e4896fa32a"/>
-    <ds:schemaRef ds:uri="f6d67f09-d0ae-4744-9067-740867136662"/>
-  </ds:schemaRefs>
-</ds:datastoreItem>
-</file>
-
-<file path=customXml/itemProps3.xml><?xml version="1.0" encoding="utf-8"?>
-<ds:datastoreItem xmlns:ds="http://schemas.openxmlformats.org/officeDocument/2006/customXml" ds:itemID="{8643D912-6867-4BA7-B131-0CDEB91191E2}">
-  <ds:schemaRefs>
-    <ds:schemaRef ds:uri="http://schemas.microsoft.com/sharepoint/v3/contenttype/forms"/>
-  </ds:schemaRefs>
-</ds:datastoreItem>
-</file>
-
 <file path=customXml/itemProps4.xml><?xml version="1.0" encoding="utf-8"?>
-<ds:datastoreItem xmlns:ds="http://schemas.openxmlformats.org/officeDocument/2006/customXml" ds:itemID="{55E14BDA-F179-4607-B620-08BE565A8058}">
+<ds:datastoreItem xmlns:ds="http://schemas.openxmlformats.org/officeDocument/2006/customXml" ds:itemID="{123BBD7C-A644-4AF3-ACAC-68D5F4CA0F3F}">
   <ds:schemaRefs>
     <ds:schemaRef ds:uri="http://schemas.openxmlformats.org/officeDocument/2006/bibliography"/>
   </ds:schemaRefs>

</xml_diff>